<commit_message>
update home button and documentation
</commit_message>
<xml_diff>
--- a/Documentation.docx
+++ b/Documentation.docx
@@ -130,6 +130,25 @@
         <w:outlineLvl w:val="0"/>
         <w:rPr>
           <w:rFonts w:asciiTheme="minorHAnsi" w:eastAsia="Times New Roman" w:hAnsiTheme="minorHAnsi" w:cs="Arial"/>
+          <w:color w:val="000000"/>
+        </w:rPr>
+      </w:pPr>
+      <w:r>
+        <w:rPr>
+          <w:rFonts w:asciiTheme="minorHAnsi" w:eastAsia="Times New Roman" w:hAnsiTheme="minorHAnsi" w:cs="Arial"/>
+          <w:color w:val="000000"/>
+        </w:rPr>
+        <w:t>This mobile app consists in manipulating various functions of an android device. Some examples of functions that are accessed and used by this app are Wi-Fi listening, taking photos and viewing the picture after that, accelerometer, pedometer, maps, push notifications and notify.</w:t>
+      </w:r>
+    </w:p>
+    <w:p>
+      <w:pPr>
+        <w:spacing w:before="400" w:after="120" w:line="240" w:lineRule="auto"/>
+        <w:ind w:left="360" w:firstLine="0"/>
+        <w:textAlignment w:val="baseline"/>
+        <w:outlineLvl w:val="0"/>
+        <w:rPr>
+          <w:rFonts w:asciiTheme="minorHAnsi" w:eastAsia="Times New Roman" w:hAnsiTheme="minorHAnsi" w:cs="Arial"/>
           <w:b/>
           <w:bCs/>
           <w:color w:val="000000"/>
@@ -138,27 +157,32 @@
           <w:szCs w:val="48"/>
         </w:rPr>
       </w:pPr>
-      <w:r>
-        <w:rPr>
-          <w:rFonts w:asciiTheme="minorHAnsi" w:eastAsia="Times New Roman" w:hAnsiTheme="minorHAnsi" w:cs="Arial"/>
-          <w:color w:val="000000"/>
-        </w:rPr>
-        <w:t xml:space="preserve">This mobile app consists in manipulating various functions of an android device. Some examples of functions that are accessed and used by this app are Wi-Fi listening, taking photos and viewing the picture after that, accelerometer, pedometer, maps, push notifications and </w:t>
-      </w:r>
-      <w:r>
-        <w:rPr>
-          <w:rFonts w:asciiTheme="minorHAnsi" w:eastAsia="Times New Roman" w:hAnsiTheme="minorHAnsi" w:cs="Arial"/>
-          <w:color w:val="000000"/>
-        </w:rPr>
-        <w:t>notify</w:t>
-      </w:r>
-      <w:r>
-        <w:rPr>
-          <w:rFonts w:asciiTheme="minorHAnsi" w:eastAsia="Times New Roman" w:hAnsiTheme="minorHAnsi" w:cs="Arial"/>
-          <w:color w:val="000000"/>
-        </w:rPr>
-        <w:t>.</w:t>
-      </w:r>
+      <w:proofErr w:type="spellStart"/>
+      <w:r>
+        <w:rPr>
+          <w:rFonts w:asciiTheme="minorHAnsi" w:eastAsia="Times New Roman" w:hAnsiTheme="minorHAnsi" w:cs="Arial"/>
+          <w:b/>
+          <w:color w:val="000000"/>
+        </w:rPr>
+        <w:t>Github</w:t>
+      </w:r>
+      <w:proofErr w:type="spellEnd"/>
+      <w:r>
+        <w:rPr>
+          <w:rFonts w:asciiTheme="minorHAnsi" w:eastAsia="Times New Roman" w:hAnsiTheme="minorHAnsi" w:cs="Arial"/>
+          <w:b/>
+          <w:color w:val="000000"/>
+        </w:rPr>
+        <w:t xml:space="preserve"> Link: </w:t>
+      </w:r>
+      <w:hyperlink r:id="rId5" w:history="1">
+        <w:r>
+          <w:rPr>
+            <w:rStyle w:val="Hyperlink"/>
+          </w:rPr>
+          <w:t>https://github.com/BoantaCristian/MobileAndroid</w:t>
+        </w:r>
+      </w:hyperlink>
     </w:p>
     <w:p>
       <w:pPr>
@@ -236,8 +260,8 @@
             <v:path o:extrusionok="f" gradientshapeok="t" o:connecttype="rect"/>
             <o:lock v:ext="edit" aspectratio="t"/>
           </v:shapetype>
-          <v:shape id="_x0000_i1025" type="#_x0000_t75" style="width:307.4pt;height:381.9pt">
-            <v:imagedata r:id="rId5" o:title="MainWireframe"/>
+          <v:shape id="_x0000_i1033" type="#_x0000_t75" style="width:281.75pt;height:350pt">
+            <v:imagedata r:id="rId6" o:title="MainWireframe"/>
           </v:shape>
         </w:pict>
       </w:r>
@@ -307,8 +331,8 @@
           <w:color w:val="000000"/>
         </w:rPr>
         <w:pict>
-          <v:shape id="_x0000_i1027" type="#_x0000_t75" style="width:256.05pt;height:150.9pt">
-            <v:imagedata r:id="rId6" o:title="MenuWireframe"/>
+          <v:shape id="_x0000_i1025" type="#_x0000_t75" style="width:256.05pt;height:150.9pt">
+            <v:imagedata r:id="rId7" o:title="MenuWireframe"/>
           </v:shape>
         </w:pict>
       </w:r>
@@ -357,8 +381,8 @@
           <w:color w:val="000000"/>
         </w:rPr>
         <w:pict>
-          <v:shape id="_x0000_i1026" type="#_x0000_t75" style="width:288.65pt;height:343.7pt">
-            <v:imagedata r:id="rId7" o:title="MapWireframe"/>
+          <v:shape id="_x0000_i1026" type="#_x0000_t75" style="width:219.75pt;height:261.7pt">
+            <v:imagedata r:id="rId8" o:title="MapWireframe"/>
           </v:shape>
         </w:pict>
       </w:r>
@@ -379,7 +403,6 @@
           <w:rFonts w:asciiTheme="minorHAnsi" w:eastAsia="Times New Roman" w:hAnsiTheme="minorHAnsi" w:cs="Arial"/>
           <w:color w:val="000000"/>
         </w:rPr>
-        <w:lastRenderedPageBreak/>
         <w:t>This wireframe is very simple</w:t>
       </w:r>
       <w:r>
@@ -415,18 +438,6 @@
         </w:rPr>
         <w:t>You can scroll, pinch to zoom in and out and rotate the map.</w:t>
       </w:r>
-    </w:p>
-    <w:p>
-      <w:pPr>
-        <w:spacing w:before="400" w:after="120" w:line="240" w:lineRule="auto"/>
-        <w:ind w:left="360" w:firstLine="0"/>
-        <w:textAlignment w:val="baseline"/>
-        <w:outlineLvl w:val="0"/>
-        <w:rPr>
-          <w:rFonts w:asciiTheme="minorHAnsi" w:eastAsia="Times New Roman" w:hAnsiTheme="minorHAnsi" w:cs="Arial"/>
-          <w:color w:val="000000"/>
-        </w:rPr>
-      </w:pPr>
     </w:p>
     <w:p>
       <w:pPr>
@@ -454,6 +465,7 @@
           <w:sz w:val="40"/>
           <w:szCs w:val="40"/>
         </w:rPr>
+        <w:lastRenderedPageBreak/>
         <w:t>Server Side Functionality</w:t>
       </w:r>
     </w:p>
@@ -501,8 +513,8 @@
           <w:color w:val="000000"/>
         </w:rPr>
         <w:pict>
-          <v:shape id="_x0000_i1028" type="#_x0000_t75" style="width:405.7pt;height:425.1pt">
-            <v:imagedata r:id="rId8" o:title="ServerFunctionality"/>
+          <v:shape id="_x0000_i1027" type="#_x0000_t75" style="width:392.55pt;height:411.35pt">
+            <v:imagedata r:id="rId9" o:title="ServerFunctionality"/>
           </v:shape>
         </w:pict>
       </w:r>
@@ -545,14 +557,7 @@
           <w:rFonts w:asciiTheme="minorHAnsi" w:eastAsia="Times New Roman" w:hAnsiTheme="minorHAnsi" w:cs="Arial"/>
           <w:color w:val="000000"/>
         </w:rPr>
-        <w:t>For transferring and viewing the app on an android device</w:t>
-      </w:r>
-      <w:r>
-        <w:rPr>
-          <w:rFonts w:asciiTheme="minorHAnsi" w:eastAsia="Times New Roman" w:hAnsiTheme="minorHAnsi" w:cs="Arial"/>
-          <w:color w:val="000000"/>
-        </w:rPr>
-        <w:t xml:space="preserve"> are more options:</w:t>
+        <w:t>For transferring and viewing the app on an android device are more options:</w:t>
       </w:r>
     </w:p>
     <w:p>
@@ -708,76 +713,7 @@
     </w:p>
     <w:p>
       <w:pPr>
-        <w:spacing w:after="0" w:line="240" w:lineRule="auto"/>
-        <w:ind w:firstLine="0"/>
-        <w:rPr>
-          <w:rFonts w:asciiTheme="minorHAnsi" w:eastAsia="Times New Roman" w:hAnsiTheme="minorHAnsi" w:cs="Arial"/>
-          <w:b/>
-          <w:bCs/>
-          <w:color w:val="000000"/>
-        </w:rPr>
-      </w:pPr>
-    </w:p>
-    <w:p>
-      <w:pPr>
-        <w:spacing w:after="0" w:line="240" w:lineRule="auto"/>
-        <w:ind w:firstLine="0"/>
-        <w:jc w:val="center"/>
-        <w:rPr>
-          <w:rFonts w:asciiTheme="minorHAnsi" w:eastAsia="Times New Roman" w:hAnsiTheme="minorHAnsi" w:cs="Arial"/>
-          <w:b/>
-          <w:bCs/>
-          <w:color w:val="000000"/>
-        </w:rPr>
-      </w:pPr>
-      <w:r>
-        <w:rPr>
-          <w:rFonts w:asciiTheme="minorHAnsi" w:eastAsia="Times New Roman" w:hAnsiTheme="minorHAnsi" w:cs="Arial"/>
-          <w:b/>
-          <w:bCs/>
-          <w:color w:val="000000"/>
-        </w:rPr>
-        <w:pict>
-          <v:shape id="_x0000_i1029" type="#_x0000_t75" style="width:439.5pt;height:284.25pt">
-            <v:imagedata r:id="rId9" o:title="blocks"/>
-          </v:shape>
-        </w:pict>
-      </w:r>
-    </w:p>
-    <w:p>
-      <w:pPr>
-        <w:spacing w:after="0" w:line="240" w:lineRule="auto"/>
-        <w:ind w:firstLine="0"/>
-        <w:jc w:val="center"/>
-        <w:rPr>
-          <w:rFonts w:asciiTheme="minorHAnsi" w:eastAsia="Times New Roman" w:hAnsiTheme="minorHAnsi" w:cs="Arial"/>
-          <w:b/>
-          <w:bCs/>
-          <w:color w:val="000000"/>
-        </w:rPr>
-      </w:pPr>
-    </w:p>
-    <w:p>
-      <w:pPr>
-        <w:spacing w:after="0" w:line="240" w:lineRule="auto"/>
-        <w:ind w:firstLine="0"/>
-        <w:rPr>
-          <w:rFonts w:asciiTheme="minorHAnsi" w:eastAsia="Times New Roman" w:hAnsiTheme="minorHAnsi"/>
-          <w:sz w:val="24"/>
-          <w:szCs w:val="24"/>
-        </w:rPr>
-      </w:pPr>
-      <w:r>
-        <w:rPr>
-          <w:rFonts w:asciiTheme="minorHAnsi" w:eastAsia="Times New Roman" w:hAnsiTheme="minorHAnsi" w:cs="Arial"/>
-          <w:bCs/>
-          <w:color w:val="000000"/>
-        </w:rPr>
-        <w:t>Blocks of code that do the logic behind the functionalities of the app.</w:t>
-      </w:r>
-    </w:p>
-    <w:p>
-      <w:pPr>
+        <w:pStyle w:val="ListParagraph"/>
         <w:spacing w:after="0" w:line="240" w:lineRule="auto"/>
         <w:ind w:firstLine="0"/>
         <w:rPr>
@@ -929,7 +865,6 @@
           <w:b/>
           <w:color w:val="000000"/>
         </w:rPr>
-        <w:lastRenderedPageBreak/>
         <w:t>Buttons:</w:t>
       </w:r>
       <w:r>
@@ -1013,35 +948,7 @@
           <w:rFonts w:asciiTheme="minorHAnsi" w:eastAsia="Times New Roman" w:hAnsiTheme="minorHAnsi" w:cs="Arial"/>
           <w:color w:val="000000"/>
         </w:rPr>
-        <w:t xml:space="preserve">, </w:t>
-      </w:r>
-      <w:r>
-        <w:rPr>
-          <w:rFonts w:asciiTheme="minorHAnsi" w:eastAsia="Times New Roman" w:hAnsiTheme="minorHAnsi" w:cs="Arial"/>
-          <w:color w:val="000000"/>
-        </w:rPr>
-        <w:t>shake</w:t>
-      </w:r>
-      <w:r>
-        <w:rPr>
-          <w:rFonts w:asciiTheme="minorHAnsi" w:eastAsia="Times New Roman" w:hAnsiTheme="minorHAnsi" w:cs="Arial"/>
-          <w:color w:val="000000"/>
-        </w:rPr>
-        <w:t xml:space="preserve"> and </w:t>
-      </w:r>
-      <w:r>
-        <w:rPr>
-          <w:rFonts w:asciiTheme="minorHAnsi" w:eastAsia="Times New Roman" w:hAnsiTheme="minorHAnsi" w:cs="Arial"/>
-          <w:color w:val="000000"/>
-        </w:rPr>
-        <w:t>gyro</w:t>
-      </w:r>
-      <w:r>
-        <w:rPr>
-          <w:rFonts w:asciiTheme="minorHAnsi" w:eastAsia="Times New Roman" w:hAnsiTheme="minorHAnsi" w:cs="Arial"/>
-          <w:color w:val="000000"/>
-        </w:rPr>
-        <w:t>).</w:t>
+        <w:t>, shake and gyro).</w:t>
       </w:r>
     </w:p>
     <w:p>
@@ -1073,14 +980,7 @@
           <w:rFonts w:asciiTheme="minorHAnsi" w:eastAsia="Times New Roman" w:hAnsiTheme="minorHAnsi" w:cs="Arial"/>
           <w:color w:val="000000"/>
         </w:rPr>
-        <w:t>when clicked disable the accelerometer sensor</w:t>
-      </w:r>
-      <w:r>
-        <w:rPr>
-          <w:rFonts w:asciiTheme="minorHAnsi" w:eastAsia="Times New Roman" w:hAnsiTheme="minorHAnsi" w:cs="Arial"/>
-          <w:color w:val="000000"/>
-        </w:rPr>
-        <w:t>, stop and reset pedometer, update all variables to 0 and render them</w:t>
+        <w:t>when clicked disable the accelerometer sensor, stop and reset pedometer, update all variables to 0 and render them</w:t>
       </w:r>
       <w:r>
         <w:rPr>
@@ -1283,18 +1183,6 @@
           <w:szCs w:val="40"/>
         </w:rPr>
       </w:pPr>
-    </w:p>
-    <w:p>
-      <w:pPr>
-        <w:spacing w:after="0" w:line="240" w:lineRule="auto"/>
-        <w:ind w:firstLine="0"/>
-        <w:jc w:val="center"/>
-        <w:rPr>
-          <w:rFonts w:asciiTheme="minorHAnsi" w:eastAsia="Times New Roman" w:hAnsiTheme="minorHAnsi"/>
-          <w:sz w:val="24"/>
-          <w:szCs w:val="24"/>
-        </w:rPr>
-      </w:pPr>
       <w:r>
         <w:rPr>
           <w:rFonts w:asciiTheme="minorHAnsi" w:eastAsia="Times New Roman" w:hAnsiTheme="minorHAnsi" w:cs="Arial"/>
@@ -1305,9 +1193,25 @@
           <w:szCs w:val="40"/>
         </w:rPr>
         <w:drawing>
-          <wp:inline distT="0" distB="0" distL="0" distR="0">
-            <wp:extent cx="5619750" cy="4293238"/>
-            <wp:effectExtent l="0" t="0" r="0" b="0"/>
+          <wp:anchor distT="0" distB="0" distL="114300" distR="114300" simplePos="0" relativeHeight="251658240" behindDoc="1" locked="0" layoutInCell="1" allowOverlap="1" wp14:anchorId="2B79634A" wp14:editId="6AE2E03A">
+            <wp:simplePos x="0" y="0"/>
+            <wp:positionH relativeFrom="column">
+              <wp:posOffset>857250</wp:posOffset>
+            </wp:positionH>
+            <wp:positionV relativeFrom="paragraph">
+              <wp:posOffset>75427</wp:posOffset>
+            </wp:positionV>
+            <wp:extent cx="4102873" cy="3134468"/>
+            <wp:effectExtent l="0" t="0" r="0" b="8890"/>
+            <wp:wrapThrough wrapText="bothSides">
+              <wp:wrapPolygon edited="0">
+                <wp:start x="0" y="0"/>
+                <wp:lineTo x="0" y="21530"/>
+                <wp:lineTo x="21463" y="21530"/>
+                <wp:lineTo x="21463" y="0"/>
+                <wp:lineTo x="0" y="0"/>
+              </wp:wrapPolygon>
+            </wp:wrapThrough>
             <wp:docPr id="7" name="Picture 7" descr="C:\Users\Boanta\AppData\Local\Microsoft\Windows\INetCache\Content.Word\Gyro.jpg"/>
             <wp:cNvGraphicFramePr>
               <a:graphicFrameLocks xmlns:a="http://schemas.openxmlformats.org/drawingml/2006/main" noChangeAspect="1"/>
@@ -1337,7 +1241,990 @@
                   <pic:spPr bwMode="auto">
                     <a:xfrm>
                       <a:off x="0" y="0"/>
-                      <a:ext cx="5621886" cy="4294870"/>
+                      <a:ext cx="4102873" cy="3134468"/>
+                    </a:xfrm>
+                    <a:prstGeom prst="rect">
+                      <a:avLst/>
+                    </a:prstGeom>
+                    <a:noFill/>
+                    <a:ln>
+                      <a:noFill/>
+                    </a:ln>
+                  </pic:spPr>
+                </pic:pic>
+              </a:graphicData>
+            </a:graphic>
+            <wp14:sizeRelH relativeFrom="margin">
+              <wp14:pctWidth>0</wp14:pctWidth>
+            </wp14:sizeRelH>
+            <wp14:sizeRelV relativeFrom="margin">
+              <wp14:pctHeight>0</wp14:pctHeight>
+            </wp14:sizeRelV>
+          </wp:anchor>
+        </w:drawing>
+      </w:r>
+    </w:p>
+    <w:p>
+      <w:pPr>
+        <w:spacing w:after="0" w:line="240" w:lineRule="auto"/>
+        <w:ind w:firstLine="0"/>
+        <w:jc w:val="center"/>
+        <w:rPr>
+          <w:rFonts w:asciiTheme="minorHAnsi" w:eastAsia="Times New Roman" w:hAnsiTheme="minorHAnsi"/>
+          <w:sz w:val="24"/>
+          <w:szCs w:val="24"/>
+        </w:rPr>
+      </w:pPr>
+    </w:p>
+    <w:p>
+      <w:pPr>
+        <w:spacing w:after="0" w:line="240" w:lineRule="auto"/>
+        <w:ind w:firstLine="0"/>
+        <w:jc w:val="center"/>
+        <w:rPr>
+          <w:rFonts w:asciiTheme="minorHAnsi" w:eastAsia="Times New Roman" w:hAnsiTheme="minorHAnsi"/>
+          <w:sz w:val="24"/>
+          <w:szCs w:val="24"/>
+        </w:rPr>
+      </w:pPr>
+    </w:p>
+    <w:p>
+      <w:pPr>
+        <w:spacing w:after="0" w:line="240" w:lineRule="auto"/>
+        <w:ind w:firstLine="0"/>
+        <w:jc w:val="center"/>
+        <w:rPr>
+          <w:rFonts w:asciiTheme="minorHAnsi" w:eastAsia="Times New Roman" w:hAnsiTheme="minorHAnsi"/>
+          <w:sz w:val="24"/>
+          <w:szCs w:val="24"/>
+        </w:rPr>
+      </w:pPr>
+    </w:p>
+    <w:p>
+      <w:pPr>
+        <w:spacing w:after="0" w:line="240" w:lineRule="auto"/>
+        <w:ind w:firstLine="0"/>
+        <w:jc w:val="center"/>
+        <w:rPr>
+          <w:rFonts w:asciiTheme="minorHAnsi" w:eastAsia="Times New Roman" w:hAnsiTheme="minorHAnsi"/>
+          <w:sz w:val="24"/>
+          <w:szCs w:val="24"/>
+        </w:rPr>
+      </w:pPr>
+    </w:p>
+    <w:p>
+      <w:pPr>
+        <w:spacing w:after="0" w:line="240" w:lineRule="auto"/>
+        <w:ind w:firstLine="0"/>
+        <w:jc w:val="center"/>
+        <w:rPr>
+          <w:rFonts w:asciiTheme="minorHAnsi" w:eastAsia="Times New Roman" w:hAnsiTheme="minorHAnsi"/>
+          <w:sz w:val="24"/>
+          <w:szCs w:val="24"/>
+        </w:rPr>
+      </w:pPr>
+    </w:p>
+    <w:p>
+      <w:pPr>
+        <w:pStyle w:val="ListParagraph"/>
+        <w:spacing w:before="400" w:after="120" w:line="240" w:lineRule="auto"/>
+        <w:ind w:left="360" w:firstLine="0"/>
+        <w:outlineLvl w:val="0"/>
+        <w:rPr>
+          <w:rFonts w:asciiTheme="minorHAnsi" w:eastAsia="Times New Roman" w:hAnsiTheme="minorHAnsi" w:cs="Arial"/>
+          <w:color w:val="000000"/>
+          <w:kern w:val="36"/>
+          <w:sz w:val="40"/>
+          <w:szCs w:val="40"/>
+        </w:rPr>
+      </w:pPr>
+    </w:p>
+    <w:p>
+      <w:pPr>
+        <w:pStyle w:val="ListParagraph"/>
+        <w:spacing w:before="400" w:after="120" w:line="240" w:lineRule="auto"/>
+        <w:ind w:left="360" w:firstLine="0"/>
+        <w:outlineLvl w:val="0"/>
+        <w:rPr>
+          <w:rFonts w:asciiTheme="minorHAnsi" w:eastAsia="Times New Roman" w:hAnsiTheme="minorHAnsi" w:cs="Arial"/>
+          <w:color w:val="000000"/>
+          <w:kern w:val="36"/>
+          <w:sz w:val="40"/>
+          <w:szCs w:val="40"/>
+        </w:rPr>
+      </w:pPr>
+    </w:p>
+    <w:p>
+      <w:pPr>
+        <w:pStyle w:val="ListParagraph"/>
+        <w:spacing w:before="400" w:after="120" w:line="240" w:lineRule="auto"/>
+        <w:ind w:left="360" w:firstLine="0"/>
+        <w:outlineLvl w:val="0"/>
+        <w:rPr>
+          <w:rFonts w:asciiTheme="minorHAnsi" w:eastAsia="Times New Roman" w:hAnsiTheme="minorHAnsi" w:cs="Arial"/>
+          <w:color w:val="000000"/>
+          <w:kern w:val="36"/>
+          <w:sz w:val="40"/>
+          <w:szCs w:val="40"/>
+        </w:rPr>
+      </w:pPr>
+    </w:p>
+    <w:p>
+      <w:pPr>
+        <w:pStyle w:val="ListParagraph"/>
+        <w:spacing w:before="400" w:after="120" w:line="240" w:lineRule="auto"/>
+        <w:ind w:left="360" w:firstLine="0"/>
+        <w:outlineLvl w:val="0"/>
+        <w:rPr>
+          <w:rFonts w:asciiTheme="minorHAnsi" w:eastAsia="Times New Roman" w:hAnsiTheme="minorHAnsi" w:cs="Arial"/>
+          <w:color w:val="000000"/>
+          <w:kern w:val="36"/>
+          <w:sz w:val="40"/>
+          <w:szCs w:val="40"/>
+        </w:rPr>
+      </w:pPr>
+    </w:p>
+    <w:p>
+      <w:pPr>
+        <w:pStyle w:val="ListParagraph"/>
+        <w:spacing w:before="400" w:after="120" w:line="240" w:lineRule="auto"/>
+        <w:ind w:left="360" w:firstLine="0"/>
+        <w:outlineLvl w:val="0"/>
+        <w:rPr>
+          <w:rFonts w:asciiTheme="minorHAnsi" w:eastAsia="Times New Roman" w:hAnsiTheme="minorHAnsi" w:cs="Arial"/>
+          <w:color w:val="000000"/>
+          <w:kern w:val="36"/>
+          <w:sz w:val="40"/>
+          <w:szCs w:val="40"/>
+        </w:rPr>
+      </w:pPr>
+    </w:p>
+    <w:p>
+      <w:pPr>
+        <w:pStyle w:val="ListParagraph"/>
+        <w:numPr>
+          <w:ilvl w:val="0"/>
+          <w:numId w:val="1"/>
+        </w:numPr>
+        <w:spacing w:before="400" w:after="120" w:line="240" w:lineRule="auto"/>
+        <w:outlineLvl w:val="0"/>
+        <w:rPr>
+          <w:rFonts w:asciiTheme="minorHAnsi" w:eastAsia="Times New Roman" w:hAnsiTheme="minorHAnsi" w:cs="Arial"/>
+          <w:color w:val="000000"/>
+          <w:kern w:val="36"/>
+          <w:sz w:val="40"/>
+          <w:szCs w:val="40"/>
+        </w:rPr>
+      </w:pPr>
+      <w:r>
+        <w:rPr>
+          <w:rFonts w:asciiTheme="minorHAnsi" w:eastAsia="Times New Roman" w:hAnsiTheme="minorHAnsi" w:cs="Arial"/>
+          <w:color w:val="000000"/>
+          <w:kern w:val="36"/>
+          <w:sz w:val="40"/>
+          <w:szCs w:val="40"/>
+        </w:rPr>
+        <w:lastRenderedPageBreak/>
+        <w:t>Images</w:t>
+      </w:r>
+    </w:p>
+    <w:p>
+      <w:pPr>
+        <w:pStyle w:val="ListParagraph"/>
+        <w:spacing w:before="400" w:after="120" w:line="240" w:lineRule="auto"/>
+        <w:ind w:left="360" w:firstLine="0"/>
+        <w:outlineLvl w:val="0"/>
+        <w:rPr>
+          <w:rFonts w:asciiTheme="minorHAnsi" w:eastAsia="Times New Roman" w:hAnsiTheme="minorHAnsi" w:cs="Arial"/>
+          <w:color w:val="000000"/>
+          <w:kern w:val="36"/>
+          <w:sz w:val="40"/>
+          <w:szCs w:val="40"/>
+        </w:rPr>
+      </w:pPr>
+    </w:p>
+    <w:p>
+      <w:pPr>
+        <w:pStyle w:val="ListParagraph"/>
+        <w:spacing w:before="400" w:after="120" w:line="240" w:lineRule="auto"/>
+        <w:ind w:left="360" w:firstLine="0"/>
+        <w:outlineLvl w:val="0"/>
+        <w:rPr>
+          <w:rFonts w:asciiTheme="minorHAnsi" w:eastAsia="Times New Roman" w:hAnsiTheme="minorHAnsi" w:cs="Arial"/>
+          <w:color w:val="000000"/>
+        </w:rPr>
+      </w:pPr>
+      <w:r>
+        <w:rPr>
+          <w:rFonts w:asciiTheme="minorHAnsi" w:eastAsia="Times New Roman" w:hAnsiTheme="minorHAnsi" w:cs="Arial"/>
+          <w:color w:val="000000"/>
+        </w:rPr>
+        <w:t xml:space="preserve">Images are captured with the camera feature called by the app after the camera button was clicked. For this I have used Camera library from </w:t>
+      </w:r>
+      <w:r>
+        <w:rPr>
+          <w:rFonts w:asciiTheme="minorHAnsi" w:eastAsia="Times New Roman" w:hAnsiTheme="minorHAnsi" w:cs="Arial"/>
+          <w:color w:val="000000"/>
+        </w:rPr>
+        <w:t>Media tab.</w:t>
+      </w:r>
+    </w:p>
+    <w:p>
+      <w:pPr>
+        <w:pStyle w:val="ListParagraph"/>
+        <w:spacing w:before="400" w:after="120" w:line="240" w:lineRule="auto"/>
+        <w:ind w:left="360" w:firstLine="0"/>
+        <w:outlineLvl w:val="0"/>
+        <w:rPr>
+          <w:rFonts w:asciiTheme="minorHAnsi" w:eastAsia="Times New Roman" w:hAnsiTheme="minorHAnsi" w:cs="Arial"/>
+          <w:color w:val="000000"/>
+        </w:rPr>
+      </w:pPr>
+    </w:p>
+    <w:p>
+      <w:pPr>
+        <w:pStyle w:val="ListParagraph"/>
+        <w:spacing w:before="400" w:after="120" w:line="240" w:lineRule="auto"/>
+        <w:ind w:left="360" w:firstLine="0"/>
+        <w:outlineLvl w:val="0"/>
+        <w:rPr>
+          <w:rFonts w:asciiTheme="minorHAnsi" w:eastAsia="Times New Roman" w:hAnsiTheme="minorHAnsi" w:cs="Arial"/>
+          <w:color w:val="000000"/>
+        </w:rPr>
+      </w:pPr>
+      <w:r>
+        <w:rPr>
+          <w:rFonts w:asciiTheme="minorHAnsi" w:eastAsia="Times New Roman" w:hAnsiTheme="minorHAnsi" w:cs="Arial"/>
+          <w:color w:val="000000"/>
+        </w:rPr>
+        <w:t>When “</w:t>
+      </w:r>
+      <w:proofErr w:type="spellStart"/>
+      <w:r>
+        <w:rPr>
+          <w:rFonts w:asciiTheme="minorHAnsi" w:eastAsia="Times New Roman" w:hAnsiTheme="minorHAnsi" w:cs="Arial"/>
+          <w:color w:val="000000"/>
+        </w:rPr>
+        <w:t>CameraButton</w:t>
+      </w:r>
+      <w:proofErr w:type="spellEnd"/>
+      <w:r>
+        <w:rPr>
+          <w:rFonts w:asciiTheme="minorHAnsi" w:eastAsia="Times New Roman" w:hAnsiTheme="minorHAnsi" w:cs="Arial"/>
+          <w:color w:val="000000"/>
+        </w:rPr>
+        <w:t xml:space="preserve">”.click do call </w:t>
+      </w:r>
+      <w:proofErr w:type="spellStart"/>
+      <w:r>
+        <w:rPr>
+          <w:rFonts w:asciiTheme="minorHAnsi" w:eastAsia="Times New Roman" w:hAnsiTheme="minorHAnsi" w:cs="Arial"/>
+          <w:color w:val="000000"/>
+        </w:rPr>
+        <w:t>Camera.TakePicture</w:t>
+      </w:r>
+      <w:proofErr w:type="spellEnd"/>
+    </w:p>
+    <w:p>
+      <w:pPr>
+        <w:pStyle w:val="ListParagraph"/>
+        <w:spacing w:before="400" w:after="120" w:line="240" w:lineRule="auto"/>
+        <w:ind w:left="360" w:firstLine="0"/>
+        <w:outlineLvl w:val="0"/>
+        <w:rPr>
+          <w:rFonts w:asciiTheme="minorHAnsi" w:eastAsia="Times New Roman" w:hAnsiTheme="minorHAnsi" w:cs="Arial"/>
+          <w:color w:val="000000"/>
+        </w:rPr>
+      </w:pPr>
+    </w:p>
+    <w:p>
+      <w:pPr>
+        <w:pStyle w:val="ListParagraph"/>
+        <w:spacing w:before="400" w:after="120" w:line="240" w:lineRule="auto"/>
+        <w:ind w:left="360" w:firstLine="0"/>
+        <w:jc w:val="center"/>
+        <w:outlineLvl w:val="0"/>
+        <w:rPr>
+          <w:rFonts w:asciiTheme="minorHAnsi" w:eastAsia="Times New Roman" w:hAnsiTheme="minorHAnsi" w:cs="Arial"/>
+          <w:color w:val="000000"/>
+        </w:rPr>
+      </w:pPr>
+      <w:r>
+        <w:rPr>
+          <w:rFonts w:asciiTheme="minorHAnsi" w:eastAsia="Times New Roman" w:hAnsiTheme="minorHAnsi" w:cs="Arial"/>
+          <w:color w:val="000000"/>
+        </w:rPr>
+        <w:pict>
+          <v:shape id="_x0000_i1028" type="#_x0000_t75" style="width:246.05pt;height:85.75pt">
+            <v:imagedata r:id="rId11" o:title="cameradoc"/>
+          </v:shape>
+        </w:pict>
+      </w:r>
+    </w:p>
+    <w:p>
+      <w:pPr>
+        <w:spacing w:before="400" w:after="120" w:line="240" w:lineRule="auto"/>
+        <w:ind w:firstLine="0"/>
+        <w:outlineLvl w:val="0"/>
+        <w:rPr>
+          <w:rFonts w:asciiTheme="minorHAnsi" w:eastAsia="Times New Roman" w:hAnsiTheme="minorHAnsi"/>
+          <w:b/>
+          <w:bCs/>
+          <w:kern w:val="36"/>
+          <w:sz w:val="48"/>
+          <w:szCs w:val="48"/>
+        </w:rPr>
+      </w:pPr>
+      <w:r>
+        <w:rPr>
+          <w:rFonts w:asciiTheme="minorHAnsi" w:eastAsia="Times New Roman" w:hAnsiTheme="minorHAnsi" w:cs="Arial"/>
+          <w:color w:val="000000"/>
+          <w:kern w:val="36"/>
+          <w:sz w:val="40"/>
+          <w:szCs w:val="40"/>
+        </w:rPr>
+        <w:t xml:space="preserve">7. </w:t>
+      </w:r>
+      <w:proofErr w:type="spellStart"/>
+      <w:r>
+        <w:rPr>
+          <w:rFonts w:asciiTheme="minorHAnsi" w:eastAsia="Times New Roman" w:hAnsiTheme="minorHAnsi" w:cs="Arial"/>
+          <w:color w:val="000000"/>
+          <w:kern w:val="36"/>
+          <w:sz w:val="40"/>
+          <w:szCs w:val="40"/>
+        </w:rPr>
+        <w:t>Wi</w:t>
+      </w:r>
+      <w:r>
+        <w:rPr>
+          <w:rFonts w:asciiTheme="minorHAnsi" w:eastAsia="Times New Roman" w:hAnsiTheme="minorHAnsi" w:cs="Arial"/>
+          <w:color w:val="000000"/>
+          <w:kern w:val="36"/>
+          <w:sz w:val="40"/>
+          <w:szCs w:val="40"/>
+        </w:rPr>
+        <w:t>-</w:t>
+      </w:r>
+      <w:r>
+        <w:rPr>
+          <w:rFonts w:asciiTheme="minorHAnsi" w:eastAsia="Times New Roman" w:hAnsiTheme="minorHAnsi" w:cs="Arial"/>
+          <w:color w:val="000000"/>
+          <w:kern w:val="36"/>
+          <w:sz w:val="40"/>
+          <w:szCs w:val="40"/>
+        </w:rPr>
+        <w:t>fi</w:t>
+      </w:r>
+      <w:proofErr w:type="spellEnd"/>
+      <w:r>
+        <w:rPr>
+          <w:rFonts w:asciiTheme="minorHAnsi" w:eastAsia="Times New Roman" w:hAnsiTheme="minorHAnsi" w:cs="Arial"/>
+          <w:color w:val="000000"/>
+          <w:kern w:val="36"/>
+          <w:sz w:val="40"/>
+          <w:szCs w:val="40"/>
+        </w:rPr>
+        <w:t xml:space="preserve"> Listener</w:t>
+      </w:r>
+    </w:p>
+    <w:p>
+      <w:pPr>
+        <w:spacing w:after="0" w:line="240" w:lineRule="auto"/>
+        <w:ind w:firstLine="0"/>
+        <w:rPr>
+          <w:rFonts w:asciiTheme="minorHAnsi" w:eastAsia="Times New Roman" w:hAnsiTheme="minorHAnsi" w:cs="Arial"/>
+          <w:color w:val="000000"/>
+        </w:rPr>
+      </w:pPr>
+      <w:r>
+        <w:rPr>
+          <w:rFonts w:asciiTheme="minorHAnsi" w:eastAsia="Times New Roman" w:hAnsiTheme="minorHAnsi" w:cs="Arial"/>
+          <w:color w:val="000000"/>
+        </w:rPr>
+        <w:t xml:space="preserve">For Wi-Fi listener I have imported an extension named </w:t>
+      </w:r>
+      <w:proofErr w:type="spellStart"/>
+      <w:r>
+        <w:rPr>
+          <w:rFonts w:asciiTheme="minorHAnsi" w:eastAsia="Times New Roman" w:hAnsiTheme="minorHAnsi" w:cs="Arial"/>
+          <w:i/>
+          <w:color w:val="000000"/>
+        </w:rPr>
+        <w:t>TaifunWiFi</w:t>
+      </w:r>
+      <w:proofErr w:type="spellEnd"/>
+      <w:r>
+        <w:rPr>
+          <w:rFonts w:asciiTheme="minorHAnsi" w:eastAsia="Times New Roman" w:hAnsiTheme="minorHAnsi" w:cs="Arial"/>
+          <w:i/>
+          <w:color w:val="000000"/>
+        </w:rPr>
+        <w:t xml:space="preserve"> </w:t>
+      </w:r>
+      <w:r>
+        <w:rPr>
+          <w:rFonts w:asciiTheme="minorHAnsi" w:eastAsia="Times New Roman" w:hAnsiTheme="minorHAnsi" w:cs="Arial"/>
+          <w:color w:val="000000"/>
+        </w:rPr>
+        <w:t>and after a button click is called a function from that library that checks if the wireless in on or off and display a notification in the middle of the screen with the specific text. The notification action is done using Notify library.</w:t>
+      </w:r>
+    </w:p>
+    <w:p>
+      <w:pPr>
+        <w:spacing w:after="0" w:line="240" w:lineRule="auto"/>
+        <w:ind w:firstLine="0"/>
+        <w:rPr>
+          <w:rFonts w:asciiTheme="minorHAnsi" w:eastAsia="Times New Roman" w:hAnsiTheme="minorHAnsi" w:cs="Arial"/>
+          <w:color w:val="000000"/>
+        </w:rPr>
+      </w:pPr>
+    </w:p>
+    <w:p>
+      <w:pPr>
+        <w:spacing w:after="0" w:line="240" w:lineRule="auto"/>
+        <w:ind w:firstLine="0"/>
+        <w:jc w:val="center"/>
+        <w:rPr>
+          <w:rFonts w:asciiTheme="minorHAnsi" w:eastAsia="Times New Roman" w:hAnsiTheme="minorHAnsi"/>
+          <w:sz w:val="24"/>
+          <w:szCs w:val="24"/>
+        </w:rPr>
+      </w:pPr>
+      <w:r>
+        <w:rPr>
+          <w:rFonts w:asciiTheme="minorHAnsi" w:eastAsia="Times New Roman" w:hAnsiTheme="minorHAnsi" w:cs="Arial"/>
+          <w:color w:val="000000"/>
+        </w:rPr>
+        <w:pict>
+          <v:shape id="_x0000_i1029" type="#_x0000_t75" style="width:344.35pt;height:333.7pt">
+            <v:imagedata r:id="rId12" o:title="wifidoc"/>
+          </v:shape>
+        </w:pict>
+      </w:r>
+    </w:p>
+    <w:p>
+      <w:pPr>
+        <w:spacing w:before="400" w:after="120" w:line="240" w:lineRule="auto"/>
+        <w:ind w:firstLine="0"/>
+        <w:outlineLvl w:val="0"/>
+        <w:rPr>
+          <w:rFonts w:asciiTheme="minorHAnsi" w:eastAsia="Times New Roman" w:hAnsiTheme="minorHAnsi"/>
+          <w:b/>
+          <w:bCs/>
+          <w:kern w:val="36"/>
+          <w:sz w:val="48"/>
+          <w:szCs w:val="48"/>
+        </w:rPr>
+      </w:pPr>
+      <w:r>
+        <w:rPr>
+          <w:rFonts w:asciiTheme="minorHAnsi" w:eastAsia="Times New Roman" w:hAnsiTheme="minorHAnsi" w:cs="Arial"/>
+          <w:color w:val="000000"/>
+          <w:kern w:val="36"/>
+          <w:sz w:val="40"/>
+          <w:szCs w:val="40"/>
+        </w:rPr>
+        <w:lastRenderedPageBreak/>
+        <w:t xml:space="preserve">8. </w:t>
+      </w:r>
+      <w:r>
+        <w:rPr>
+          <w:rFonts w:asciiTheme="minorHAnsi" w:eastAsia="Times New Roman" w:hAnsiTheme="minorHAnsi" w:cs="Arial"/>
+          <w:color w:val="000000"/>
+          <w:kern w:val="36"/>
+          <w:sz w:val="40"/>
+          <w:szCs w:val="40"/>
+        </w:rPr>
+        <w:t xml:space="preserve">Push </w:t>
+      </w:r>
+      <w:r>
+        <w:rPr>
+          <w:rFonts w:asciiTheme="minorHAnsi" w:eastAsia="Times New Roman" w:hAnsiTheme="minorHAnsi" w:cs="Arial"/>
+          <w:color w:val="000000"/>
+          <w:kern w:val="36"/>
+          <w:sz w:val="40"/>
+          <w:szCs w:val="40"/>
+        </w:rPr>
+        <w:t>Notifications</w:t>
+      </w:r>
+    </w:p>
+    <w:p>
+      <w:pPr>
+        <w:spacing w:after="0" w:line="240" w:lineRule="auto"/>
+        <w:ind w:firstLine="0"/>
+        <w:rPr>
+          <w:rFonts w:asciiTheme="minorHAnsi" w:eastAsia="Times New Roman" w:hAnsiTheme="minorHAnsi" w:cs="Arial"/>
+          <w:color w:val="000000"/>
+        </w:rPr>
+      </w:pPr>
+      <w:r>
+        <w:rPr>
+          <w:rFonts w:asciiTheme="minorHAnsi" w:eastAsia="Times New Roman" w:hAnsiTheme="minorHAnsi" w:cs="Arial"/>
+          <w:color w:val="000000"/>
+        </w:rPr>
+        <w:t xml:space="preserve">Push Notifications function also uses an import a library: </w:t>
+      </w:r>
+      <w:proofErr w:type="spellStart"/>
+      <w:r>
+        <w:rPr>
+          <w:rFonts w:asciiTheme="minorHAnsi" w:eastAsia="Times New Roman" w:hAnsiTheme="minorHAnsi" w:cs="Arial"/>
+          <w:i/>
+          <w:color w:val="000000"/>
+        </w:rPr>
+        <w:t>TaifunNotification</w:t>
+      </w:r>
+      <w:proofErr w:type="spellEnd"/>
+      <w:r>
+        <w:rPr>
+          <w:rFonts w:asciiTheme="minorHAnsi" w:eastAsia="Times New Roman" w:hAnsiTheme="minorHAnsi" w:cs="Arial"/>
+          <w:i/>
+          <w:color w:val="000000"/>
+        </w:rPr>
+        <w:t>.</w:t>
+      </w:r>
+    </w:p>
+    <w:p>
+      <w:pPr>
+        <w:spacing w:after="0" w:line="240" w:lineRule="auto"/>
+        <w:ind w:firstLine="0"/>
+        <w:rPr>
+          <w:rFonts w:asciiTheme="minorHAnsi" w:eastAsia="Times New Roman" w:hAnsiTheme="minorHAnsi" w:cs="Arial"/>
+          <w:color w:val="000000"/>
+        </w:rPr>
+      </w:pPr>
+    </w:p>
+    <w:p>
+      <w:pPr>
+        <w:spacing w:after="0" w:line="240" w:lineRule="auto"/>
+        <w:ind w:firstLine="0"/>
+        <w:rPr>
+          <w:rFonts w:asciiTheme="minorHAnsi" w:eastAsia="Times New Roman" w:hAnsiTheme="minorHAnsi" w:cs="Arial"/>
+          <w:color w:val="000000"/>
+        </w:rPr>
+      </w:pPr>
+      <w:r>
+        <w:rPr>
+          <w:rFonts w:asciiTheme="minorHAnsi" w:eastAsia="Times New Roman" w:hAnsiTheme="minorHAnsi" w:cs="Arial"/>
+          <w:color w:val="000000"/>
+        </w:rPr>
+        <w:t>The notification is pushed, with a message, after typing the message in an input box and click a button. The app notifies the user if the input box is empty. The notification has a title and the content consist of the message written in the input box.</w:t>
+      </w:r>
+    </w:p>
+    <w:p>
+      <w:pPr>
+        <w:spacing w:after="0" w:line="240" w:lineRule="auto"/>
+        <w:ind w:firstLine="0"/>
+        <w:rPr>
+          <w:rFonts w:asciiTheme="minorHAnsi" w:eastAsia="Times New Roman" w:hAnsiTheme="minorHAnsi" w:cs="Arial"/>
+          <w:color w:val="000000"/>
+        </w:rPr>
+      </w:pPr>
+    </w:p>
+    <w:p>
+      <w:pPr>
+        <w:spacing w:after="0" w:line="240" w:lineRule="auto"/>
+        <w:ind w:firstLine="0"/>
+        <w:jc w:val="center"/>
+        <w:rPr>
+          <w:rFonts w:asciiTheme="minorHAnsi" w:eastAsia="Times New Roman" w:hAnsiTheme="minorHAnsi" w:cs="Arial"/>
+          <w:color w:val="000000"/>
+        </w:rPr>
+      </w:pPr>
+      <w:r>
+        <w:rPr>
+          <w:rFonts w:asciiTheme="minorHAnsi" w:eastAsia="Times New Roman" w:hAnsiTheme="minorHAnsi" w:cs="Arial"/>
+          <w:color w:val="000000"/>
+        </w:rPr>
+        <w:pict>
+          <v:shape id="_x0000_i1030" type="#_x0000_t75" style="width:356.85pt;height:369.4pt">
+            <v:imagedata r:id="rId13" o:title="noticication"/>
+          </v:shape>
+        </w:pict>
+      </w:r>
+    </w:p>
+    <w:p>
+      <w:pPr>
+        <w:spacing w:after="0" w:line="240" w:lineRule="auto"/>
+        <w:ind w:firstLine="0"/>
+        <w:jc w:val="center"/>
+        <w:rPr>
+          <w:rFonts w:asciiTheme="minorHAnsi" w:eastAsia="Times New Roman" w:hAnsiTheme="minorHAnsi"/>
+          <w:sz w:val="24"/>
+          <w:szCs w:val="24"/>
+        </w:rPr>
+      </w:pPr>
+    </w:p>
+    <w:p>
+      <w:pPr>
+        <w:spacing w:after="0" w:line="240" w:lineRule="auto"/>
+        <w:ind w:firstLine="0"/>
+        <w:jc w:val="center"/>
+        <w:rPr>
+          <w:rFonts w:asciiTheme="minorHAnsi" w:eastAsia="Times New Roman" w:hAnsiTheme="minorHAnsi"/>
+          <w:sz w:val="24"/>
+          <w:szCs w:val="24"/>
+        </w:rPr>
+      </w:pPr>
+    </w:p>
+    <w:p>
+      <w:pPr>
+        <w:spacing w:after="0" w:line="240" w:lineRule="auto"/>
+        <w:ind w:firstLine="0"/>
+        <w:jc w:val="center"/>
+        <w:rPr>
+          <w:rFonts w:asciiTheme="minorHAnsi" w:eastAsia="Times New Roman" w:hAnsiTheme="minorHAnsi"/>
+          <w:sz w:val="24"/>
+          <w:szCs w:val="24"/>
+        </w:rPr>
+      </w:pPr>
+    </w:p>
+    <w:p>
+      <w:pPr>
+        <w:spacing w:after="0" w:line="240" w:lineRule="auto"/>
+        <w:ind w:firstLine="0"/>
+        <w:jc w:val="center"/>
+        <w:rPr>
+          <w:rFonts w:asciiTheme="minorHAnsi" w:eastAsia="Times New Roman" w:hAnsiTheme="minorHAnsi"/>
+          <w:sz w:val="24"/>
+          <w:szCs w:val="24"/>
+        </w:rPr>
+      </w:pPr>
+      <w:r>
+        <w:rPr>
+          <w:rFonts w:asciiTheme="minorHAnsi" w:eastAsia="Times New Roman" w:hAnsiTheme="minorHAnsi"/>
+          <w:b/>
+          <w:sz w:val="36"/>
+          <w:szCs w:val="36"/>
+        </w:rPr>
+        <w:t>!</w:t>
+      </w:r>
+      <w:r>
+        <w:rPr>
+          <w:rFonts w:asciiTheme="minorHAnsi" w:eastAsia="Times New Roman" w:hAnsiTheme="minorHAnsi"/>
+          <w:sz w:val="24"/>
+          <w:szCs w:val="24"/>
+        </w:rPr>
+        <w:t xml:space="preserve"> May not work with new phones that have better firewalls and more protection</w:t>
+      </w:r>
+    </w:p>
+    <w:p>
+      <w:pPr>
+        <w:spacing w:after="0" w:line="240" w:lineRule="auto"/>
+        <w:ind w:firstLine="0"/>
+        <w:jc w:val="center"/>
+        <w:rPr>
+          <w:rFonts w:asciiTheme="minorHAnsi" w:eastAsia="Times New Roman" w:hAnsiTheme="minorHAnsi"/>
+          <w:sz w:val="24"/>
+          <w:szCs w:val="24"/>
+        </w:rPr>
+      </w:pPr>
+    </w:p>
+    <w:p>
+      <w:pPr>
+        <w:spacing w:after="0" w:line="240" w:lineRule="auto"/>
+        <w:ind w:firstLine="0"/>
+        <w:jc w:val="center"/>
+        <w:rPr>
+          <w:rFonts w:asciiTheme="minorHAnsi" w:eastAsia="Times New Roman" w:hAnsiTheme="minorHAnsi"/>
+          <w:sz w:val="24"/>
+          <w:szCs w:val="24"/>
+        </w:rPr>
+      </w:pPr>
+    </w:p>
+    <w:p>
+      <w:pPr>
+        <w:spacing w:after="0" w:line="240" w:lineRule="auto"/>
+        <w:ind w:firstLine="0"/>
+        <w:jc w:val="center"/>
+        <w:rPr>
+          <w:rFonts w:asciiTheme="minorHAnsi" w:eastAsia="Times New Roman" w:hAnsiTheme="minorHAnsi"/>
+          <w:sz w:val="24"/>
+          <w:szCs w:val="24"/>
+        </w:rPr>
+      </w:pPr>
+    </w:p>
+    <w:p>
+      <w:pPr>
+        <w:spacing w:after="0" w:line="240" w:lineRule="auto"/>
+        <w:ind w:firstLine="0"/>
+        <w:jc w:val="center"/>
+        <w:rPr>
+          <w:rFonts w:asciiTheme="minorHAnsi" w:eastAsia="Times New Roman" w:hAnsiTheme="minorHAnsi"/>
+          <w:sz w:val="24"/>
+          <w:szCs w:val="24"/>
+        </w:rPr>
+      </w:pPr>
+    </w:p>
+    <w:p>
+      <w:pPr>
+        <w:spacing w:after="0" w:line="240" w:lineRule="auto"/>
+        <w:ind w:firstLine="0"/>
+        <w:jc w:val="center"/>
+        <w:rPr>
+          <w:rFonts w:asciiTheme="minorHAnsi" w:eastAsia="Times New Roman" w:hAnsiTheme="minorHAnsi"/>
+          <w:sz w:val="24"/>
+          <w:szCs w:val="24"/>
+        </w:rPr>
+      </w:pPr>
+    </w:p>
+    <w:p>
+      <w:pPr>
+        <w:spacing w:after="0" w:line="240" w:lineRule="auto"/>
+        <w:ind w:firstLine="0"/>
+        <w:jc w:val="center"/>
+        <w:rPr>
+          <w:rFonts w:asciiTheme="minorHAnsi" w:eastAsia="Times New Roman" w:hAnsiTheme="minorHAnsi"/>
+          <w:sz w:val="24"/>
+          <w:szCs w:val="24"/>
+        </w:rPr>
+      </w:pPr>
+    </w:p>
+    <w:p>
+      <w:pPr>
+        <w:spacing w:before="400" w:after="120" w:line="240" w:lineRule="auto"/>
+        <w:ind w:firstLine="0"/>
+        <w:outlineLvl w:val="0"/>
+        <w:rPr>
+          <w:rFonts w:asciiTheme="minorHAnsi" w:eastAsia="Times New Roman" w:hAnsiTheme="minorHAnsi"/>
+          <w:b/>
+          <w:bCs/>
+          <w:kern w:val="36"/>
+          <w:sz w:val="48"/>
+          <w:szCs w:val="48"/>
+        </w:rPr>
+      </w:pPr>
+      <w:r>
+        <w:rPr>
+          <w:rFonts w:asciiTheme="minorHAnsi" w:eastAsia="Times New Roman" w:hAnsiTheme="minorHAnsi" w:cs="Arial"/>
+          <w:color w:val="000000"/>
+          <w:kern w:val="36"/>
+          <w:sz w:val="40"/>
+          <w:szCs w:val="40"/>
+        </w:rPr>
+        <w:lastRenderedPageBreak/>
+        <w:t>9. Maps and Directions</w:t>
+      </w:r>
+    </w:p>
+    <w:p>
+      <w:pPr>
+        <w:spacing w:after="0" w:line="240" w:lineRule="auto"/>
+        <w:ind w:firstLine="0"/>
+        <w:rPr>
+          <w:rFonts w:asciiTheme="minorHAnsi" w:eastAsia="Times New Roman" w:hAnsiTheme="minorHAnsi"/>
+          <w:sz w:val="24"/>
+          <w:szCs w:val="24"/>
+        </w:rPr>
+      </w:pPr>
+    </w:p>
+    <w:p>
+      <w:pPr>
+        <w:spacing w:after="0" w:line="240" w:lineRule="auto"/>
+        <w:ind w:firstLine="0"/>
+        <w:rPr>
+          <w:rFonts w:asciiTheme="minorHAnsi" w:eastAsia="Times New Roman" w:hAnsiTheme="minorHAnsi"/>
+          <w:sz w:val="24"/>
+          <w:szCs w:val="24"/>
+        </w:rPr>
+      </w:pPr>
+      <w:r>
+        <w:rPr>
+          <w:rFonts w:asciiTheme="minorHAnsi" w:eastAsia="Times New Roman" w:hAnsiTheme="minorHAnsi"/>
+          <w:sz w:val="24"/>
+          <w:szCs w:val="24"/>
+        </w:rPr>
+        <w:t xml:space="preserve">The map function is the single one that opens in another screen after clicking a button. </w:t>
+      </w:r>
+    </w:p>
+    <w:p>
+      <w:pPr>
+        <w:spacing w:after="0" w:line="240" w:lineRule="auto"/>
+        <w:ind w:firstLine="0"/>
+        <w:rPr>
+          <w:rFonts w:asciiTheme="minorHAnsi" w:eastAsia="Times New Roman" w:hAnsiTheme="minorHAnsi"/>
+          <w:sz w:val="24"/>
+          <w:szCs w:val="24"/>
+        </w:rPr>
+      </w:pPr>
+    </w:p>
+    <w:p>
+      <w:pPr>
+        <w:spacing w:after="0" w:line="240" w:lineRule="auto"/>
+        <w:ind w:firstLine="0"/>
+        <w:jc w:val="center"/>
+        <w:rPr>
+          <w:rFonts w:asciiTheme="minorHAnsi" w:eastAsia="Times New Roman" w:hAnsiTheme="minorHAnsi"/>
+          <w:sz w:val="24"/>
+          <w:szCs w:val="24"/>
+        </w:rPr>
+      </w:pPr>
+      <w:r>
+        <w:rPr>
+          <w:rFonts w:asciiTheme="minorHAnsi" w:eastAsia="Times New Roman" w:hAnsiTheme="minorHAnsi"/>
+          <w:sz w:val="24"/>
+          <w:szCs w:val="24"/>
+        </w:rPr>
+        <w:pict>
+          <v:shape id="_x0000_i1031" type="#_x0000_t75" style="width:318.7pt;height:67.6pt">
+            <v:imagedata r:id="rId14" o:title="mapdoc"/>
+          </v:shape>
+        </w:pict>
+      </w:r>
+    </w:p>
+    <w:p>
+      <w:pPr>
+        <w:ind w:firstLine="0"/>
+        <w:rPr>
+          <w:rFonts w:asciiTheme="minorHAnsi" w:hAnsiTheme="minorHAnsi"/>
+        </w:rPr>
+      </w:pPr>
+    </w:p>
+    <w:p>
+      <w:pPr>
+        <w:ind w:firstLine="0"/>
+        <w:rPr>
+          <w:rFonts w:asciiTheme="minorHAnsi" w:hAnsiTheme="minorHAnsi"/>
+        </w:rPr>
+      </w:pPr>
+      <w:r>
+        <w:rPr>
+          <w:rFonts w:asciiTheme="minorHAnsi" w:hAnsiTheme="minorHAnsi"/>
+        </w:rPr>
+        <w:t xml:space="preserve">After clicking the button, the interface switches to the </w:t>
+      </w:r>
+      <w:proofErr w:type="spellStart"/>
+      <w:r>
+        <w:rPr>
+          <w:rFonts w:asciiTheme="minorHAnsi" w:hAnsiTheme="minorHAnsi"/>
+        </w:rPr>
+        <w:t>MapScreen</w:t>
+      </w:r>
+      <w:proofErr w:type="spellEnd"/>
+      <w:r>
+        <w:rPr>
+          <w:rFonts w:asciiTheme="minorHAnsi" w:hAnsiTheme="minorHAnsi"/>
+        </w:rPr>
+        <w:t xml:space="preserve"> where is rendered the map with a home button in the top. The map is on the entire screen and the user can navigate on it. For rendering the map is used a map component</w:t>
+      </w:r>
+      <w:r>
+        <w:rPr>
+          <w:rFonts w:asciiTheme="minorHAnsi" w:hAnsiTheme="minorHAnsi"/>
+        </w:rPr>
+        <w:t xml:space="preserve"> (Maps -&gt; Map)</w:t>
+      </w:r>
+      <w:r>
+        <w:rPr>
+          <w:rFonts w:asciiTheme="minorHAnsi" w:hAnsiTheme="minorHAnsi"/>
+        </w:rPr>
+        <w:t xml:space="preserve"> which is given the coordinates of a default location.</w:t>
+      </w:r>
+      <w:r>
+        <w:rPr>
+          <w:rFonts w:asciiTheme="minorHAnsi" w:hAnsiTheme="minorHAnsi"/>
+        </w:rPr>
+        <w:t xml:space="preserve"> Once home button is pressed the interface switches again to the main screen.</w:t>
+      </w:r>
+    </w:p>
+    <w:p>
+      <w:pPr>
+        <w:ind w:firstLine="0"/>
+        <w:jc w:val="center"/>
+        <w:rPr>
+          <w:rFonts w:asciiTheme="minorHAnsi" w:hAnsiTheme="minorHAnsi"/>
+        </w:rPr>
+      </w:pPr>
+      <w:r>
+        <w:rPr>
+          <w:rFonts w:asciiTheme="minorHAnsi" w:hAnsiTheme="minorHAnsi"/>
+        </w:rPr>
+        <w:pict>
+          <v:shape id="_x0000_i1032" type="#_x0000_t75" style="width:263.6pt;height:388.15pt">
+            <v:imagedata r:id="rId15" o:title="harta"/>
+          </v:shape>
+        </w:pict>
+      </w:r>
+    </w:p>
+    <w:p>
+      <w:pPr>
+        <w:spacing w:after="0" w:line="240" w:lineRule="auto"/>
+        <w:ind w:firstLine="0"/>
+        <w:rPr>
+          <w:rFonts w:asciiTheme="minorHAnsi" w:eastAsia="Times New Roman" w:hAnsiTheme="minorHAnsi" w:cs="Arial"/>
+          <w:b/>
+          <w:bCs/>
+          <w:noProof/>
+          <w:color w:val="000000"/>
+        </w:rPr>
+      </w:pPr>
+      <w:r>
+        <w:rPr>
+          <w:rFonts w:asciiTheme="minorHAnsi" w:hAnsiTheme="minorHAnsi"/>
+          <w:sz w:val="40"/>
+          <w:szCs w:val="40"/>
+        </w:rPr>
+        <w:lastRenderedPageBreak/>
+        <w:t xml:space="preserve">10. Blocks: </w:t>
+      </w:r>
+      <w:r>
+        <w:rPr>
+          <w:rFonts w:asciiTheme="minorHAnsi" w:eastAsia="Times New Roman" w:hAnsiTheme="minorHAnsi" w:cs="Arial"/>
+          <w:bCs/>
+          <w:color w:val="000000"/>
+        </w:rPr>
+        <w:t>Blocks of code that do the logic behind the functionalities of the app.</w:t>
+      </w:r>
+      <w:r>
+        <w:rPr>
+          <w:rFonts w:asciiTheme="minorHAnsi" w:eastAsia="Times New Roman" w:hAnsiTheme="minorHAnsi" w:cs="Arial"/>
+          <w:b/>
+          <w:bCs/>
+          <w:noProof/>
+          <w:color w:val="000000"/>
+        </w:rPr>
+        <w:t xml:space="preserve"> </w:t>
+      </w:r>
+      <w:r>
+        <w:rPr>
+          <w:rFonts w:asciiTheme="minorHAnsi" w:eastAsia="Times New Roman" w:hAnsiTheme="minorHAnsi" w:cs="Arial"/>
+          <w:b/>
+          <w:bCs/>
+          <w:noProof/>
+          <w:color w:val="000000"/>
+        </w:rPr>
+        <w:drawing>
+          <wp:inline distT="0" distB="0" distL="0" distR="0" wp14:anchorId="3B84344E" wp14:editId="59D77178">
+            <wp:extent cx="5963285" cy="3951605"/>
+            <wp:effectExtent l="0" t="0" r="0" b="0"/>
+            <wp:docPr id="2" name="Picture 2" descr="C:\Users\Boanta\AppData\Local\Microsoft\Windows\INetCache\Content.Word\blocks1.png"/>
+            <wp:cNvGraphicFramePr>
+              <a:graphicFrameLocks xmlns:a="http://schemas.openxmlformats.org/drawingml/2006/main" noChangeAspect="1"/>
+            </wp:cNvGraphicFramePr>
+            <a:graphic xmlns:a="http://schemas.openxmlformats.org/drawingml/2006/main">
+              <a:graphicData uri="http://schemas.openxmlformats.org/drawingml/2006/picture">
+                <pic:pic xmlns:pic="http://schemas.openxmlformats.org/drawingml/2006/picture">
+                  <pic:nvPicPr>
+                    <pic:cNvPr id="0" name="Picture 31" descr="C:\Users\Boanta\AppData\Local\Microsoft\Windows\INetCache\Content.Word\blocks1.png"/>
+                    <pic:cNvPicPr>
+                      <a:picLocks noChangeAspect="1" noChangeArrowheads="1"/>
+                    </pic:cNvPicPr>
+                  </pic:nvPicPr>
+                  <pic:blipFill>
+                    <a:blip r:embed="rId16">
+                      <a:extLst>
+                        <a:ext uri="{28A0092B-C50C-407E-A947-70E740481C1C}">
+                          <a14:useLocalDpi xmlns:a14="http://schemas.microsoft.com/office/drawing/2010/main" val="0"/>
+                        </a:ext>
+                      </a:extLst>
+                    </a:blip>
+                    <a:srcRect/>
+                    <a:stretch>
+                      <a:fillRect/>
+                    </a:stretch>
+                  </pic:blipFill>
+                  <pic:spPr bwMode="auto">
+                    <a:xfrm>
+                      <a:off x="0" y="0"/>
+                      <a:ext cx="5963285" cy="3951605"/>
                     </a:xfrm>
                     <a:prstGeom prst="rect">
                       <a:avLst/>
@@ -1353,777 +2240,64 @@
           </wp:inline>
         </w:drawing>
       </w:r>
-    </w:p>
-    <w:p>
-      <w:pPr>
-        <w:spacing w:after="0" w:line="240" w:lineRule="auto"/>
-        <w:ind w:firstLine="0"/>
-        <w:jc w:val="center"/>
-        <w:rPr>
-          <w:rFonts w:asciiTheme="minorHAnsi" w:eastAsia="Times New Roman" w:hAnsiTheme="minorHAnsi"/>
-          <w:sz w:val="24"/>
-          <w:szCs w:val="24"/>
-        </w:rPr>
-      </w:pPr>
-    </w:p>
-    <w:p>
-      <w:pPr>
-        <w:spacing w:after="0" w:line="240" w:lineRule="auto"/>
-        <w:ind w:firstLine="0"/>
-        <w:jc w:val="center"/>
-        <w:rPr>
-          <w:rFonts w:asciiTheme="minorHAnsi" w:eastAsia="Times New Roman" w:hAnsiTheme="minorHAnsi"/>
-          <w:sz w:val="24"/>
-          <w:szCs w:val="24"/>
-        </w:rPr>
-      </w:pPr>
-    </w:p>
-    <w:p>
-      <w:pPr>
-        <w:pStyle w:val="ListParagraph"/>
-        <w:numPr>
-          <w:ilvl w:val="0"/>
-          <w:numId w:val="1"/>
-        </w:numPr>
-        <w:spacing w:before="400" w:after="120" w:line="240" w:lineRule="auto"/>
-        <w:outlineLvl w:val="0"/>
-        <w:rPr>
-          <w:rFonts w:asciiTheme="minorHAnsi" w:eastAsia="Times New Roman" w:hAnsiTheme="minorHAnsi" w:cs="Arial"/>
-          <w:color w:val="000000"/>
-          <w:kern w:val="36"/>
+      <w:bookmarkStart w:id="0" w:name="_GoBack"/>
+      <w:bookmarkEnd w:id="0"/>
+      <w:r>
+        <w:rPr>
+          <w:rFonts w:asciiTheme="minorHAnsi" w:hAnsiTheme="minorHAnsi"/>
+          <w:noProof/>
           <w:sz w:val="40"/>
           <w:szCs w:val="40"/>
         </w:rPr>
-      </w:pPr>
-      <w:r>
-        <w:rPr>
-          <w:rFonts w:asciiTheme="minorHAnsi" w:eastAsia="Times New Roman" w:hAnsiTheme="minorHAnsi" w:cs="Arial"/>
-          <w:color w:val="000000"/>
-          <w:kern w:val="36"/>
-          <w:sz w:val="40"/>
-          <w:szCs w:val="40"/>
-        </w:rPr>
-        <w:lastRenderedPageBreak/>
-        <w:t>Images</w:t>
-      </w:r>
-    </w:p>
-    <w:p>
-      <w:pPr>
-        <w:pStyle w:val="ListParagraph"/>
-        <w:spacing w:before="400" w:after="120" w:line="240" w:lineRule="auto"/>
-        <w:ind w:left="360" w:firstLine="0"/>
-        <w:outlineLvl w:val="0"/>
-        <w:rPr>
-          <w:rFonts w:asciiTheme="minorHAnsi" w:eastAsia="Times New Roman" w:hAnsiTheme="minorHAnsi" w:cs="Arial"/>
-          <w:color w:val="000000"/>
-          <w:kern w:val="36"/>
-          <w:sz w:val="40"/>
-          <w:szCs w:val="40"/>
-        </w:rPr>
-      </w:pPr>
-    </w:p>
-    <w:p>
-      <w:pPr>
-        <w:pStyle w:val="ListParagraph"/>
-        <w:spacing w:before="400" w:after="120" w:line="240" w:lineRule="auto"/>
-        <w:ind w:left="360" w:firstLine="0"/>
-        <w:outlineLvl w:val="0"/>
-        <w:rPr>
-          <w:rFonts w:asciiTheme="minorHAnsi" w:eastAsia="Times New Roman" w:hAnsiTheme="minorHAnsi" w:cs="Arial"/>
-          <w:color w:val="000000"/>
-        </w:rPr>
-      </w:pPr>
-      <w:r>
-        <w:rPr>
-          <w:rFonts w:asciiTheme="minorHAnsi" w:eastAsia="Times New Roman" w:hAnsiTheme="minorHAnsi" w:cs="Arial"/>
-          <w:color w:val="000000"/>
-        </w:rPr>
-        <w:t xml:space="preserve">Images are captured with the camera feature called by the app after the camera button was clicked. For this I have used Camera library from </w:t>
-      </w:r>
-      <w:r>
-        <w:rPr>
-          <w:rFonts w:asciiTheme="minorHAnsi" w:eastAsia="Times New Roman" w:hAnsiTheme="minorHAnsi" w:cs="Arial"/>
-          <w:color w:val="000000"/>
-        </w:rPr>
-        <w:t>Media tab.</w:t>
-      </w:r>
-    </w:p>
-    <w:p>
-      <w:pPr>
-        <w:pStyle w:val="ListParagraph"/>
-        <w:spacing w:before="400" w:after="120" w:line="240" w:lineRule="auto"/>
-        <w:ind w:left="360" w:firstLine="0"/>
-        <w:outlineLvl w:val="0"/>
-        <w:rPr>
-          <w:rFonts w:asciiTheme="minorHAnsi" w:eastAsia="Times New Roman" w:hAnsiTheme="minorHAnsi" w:cs="Arial"/>
-          <w:color w:val="000000"/>
-        </w:rPr>
-      </w:pPr>
-    </w:p>
-    <w:p>
-      <w:pPr>
-        <w:pStyle w:val="ListParagraph"/>
-        <w:spacing w:before="400" w:after="120" w:line="240" w:lineRule="auto"/>
-        <w:ind w:left="360" w:firstLine="0"/>
-        <w:outlineLvl w:val="0"/>
-        <w:rPr>
-          <w:rFonts w:asciiTheme="minorHAnsi" w:eastAsia="Times New Roman" w:hAnsiTheme="minorHAnsi" w:cs="Arial"/>
-          <w:color w:val="000000"/>
-        </w:rPr>
-      </w:pPr>
-      <w:r>
-        <w:rPr>
-          <w:rFonts w:asciiTheme="minorHAnsi" w:eastAsia="Times New Roman" w:hAnsiTheme="minorHAnsi" w:cs="Arial"/>
-          <w:color w:val="000000"/>
-        </w:rPr>
-        <w:t>When “</w:t>
-      </w:r>
-      <w:proofErr w:type="spellStart"/>
-      <w:r>
-        <w:rPr>
-          <w:rFonts w:asciiTheme="minorHAnsi" w:eastAsia="Times New Roman" w:hAnsiTheme="minorHAnsi" w:cs="Arial"/>
-          <w:color w:val="000000"/>
-        </w:rPr>
-        <w:t>CameraButton</w:t>
-      </w:r>
-      <w:proofErr w:type="spellEnd"/>
-      <w:r>
-        <w:rPr>
-          <w:rFonts w:asciiTheme="minorHAnsi" w:eastAsia="Times New Roman" w:hAnsiTheme="minorHAnsi" w:cs="Arial"/>
-          <w:color w:val="000000"/>
-        </w:rPr>
-        <w:t xml:space="preserve">”.click do call </w:t>
-      </w:r>
-      <w:proofErr w:type="spellStart"/>
-      <w:r>
-        <w:rPr>
-          <w:rFonts w:asciiTheme="minorHAnsi" w:eastAsia="Times New Roman" w:hAnsiTheme="minorHAnsi" w:cs="Arial"/>
-          <w:color w:val="000000"/>
-        </w:rPr>
-        <w:t>Camera.TakePicture</w:t>
-      </w:r>
-      <w:proofErr w:type="spellEnd"/>
-    </w:p>
-    <w:p>
-      <w:pPr>
-        <w:pStyle w:val="ListParagraph"/>
-        <w:spacing w:before="400" w:after="120" w:line="240" w:lineRule="auto"/>
-        <w:ind w:left="360" w:firstLine="0"/>
-        <w:outlineLvl w:val="0"/>
-        <w:rPr>
-          <w:rFonts w:asciiTheme="minorHAnsi" w:eastAsia="Times New Roman" w:hAnsiTheme="minorHAnsi" w:cs="Arial"/>
-          <w:color w:val="000000"/>
-        </w:rPr>
-      </w:pPr>
-    </w:p>
-    <w:p>
-      <w:pPr>
-        <w:pStyle w:val="ListParagraph"/>
-        <w:spacing w:before="400" w:after="120" w:line="240" w:lineRule="auto"/>
-        <w:ind w:left="360" w:firstLine="0"/>
-        <w:jc w:val="center"/>
-        <w:outlineLvl w:val="0"/>
-        <w:rPr>
-          <w:rFonts w:asciiTheme="minorHAnsi" w:eastAsia="Times New Roman" w:hAnsiTheme="minorHAnsi" w:cs="Arial"/>
-          <w:color w:val="000000"/>
-        </w:rPr>
-      </w:pPr>
-      <w:r>
-        <w:rPr>
-          <w:rFonts w:asciiTheme="minorHAnsi" w:eastAsia="Times New Roman" w:hAnsiTheme="minorHAnsi" w:cs="Arial"/>
-          <w:color w:val="000000"/>
-        </w:rPr>
-        <w:pict>
-          <v:shape id="_x0000_i1030" type="#_x0000_t75" style="width:246.05pt;height:85.75pt">
-            <v:imagedata r:id="rId11" o:title="cameradoc"/>
-          </v:shape>
-        </w:pict>
-      </w:r>
-    </w:p>
-    <w:p>
-      <w:pPr>
-        <w:spacing w:before="400" w:after="120" w:line="240" w:lineRule="auto"/>
-        <w:ind w:firstLine="0"/>
-        <w:outlineLvl w:val="0"/>
-        <w:rPr>
-          <w:rFonts w:asciiTheme="minorHAnsi" w:eastAsia="Times New Roman" w:hAnsiTheme="minorHAnsi"/>
-          <w:b/>
-          <w:bCs/>
-          <w:kern w:val="36"/>
-          <w:sz w:val="48"/>
-          <w:szCs w:val="48"/>
-        </w:rPr>
-      </w:pPr>
-      <w:r>
-        <w:rPr>
-          <w:rFonts w:asciiTheme="minorHAnsi" w:eastAsia="Times New Roman" w:hAnsiTheme="minorHAnsi" w:cs="Arial"/>
-          <w:color w:val="000000"/>
-          <w:kern w:val="36"/>
-          <w:sz w:val="40"/>
-          <w:szCs w:val="40"/>
-        </w:rPr>
-        <w:t xml:space="preserve">7. </w:t>
-      </w:r>
-      <w:proofErr w:type="spellStart"/>
-      <w:r>
-        <w:rPr>
-          <w:rFonts w:asciiTheme="minorHAnsi" w:eastAsia="Times New Roman" w:hAnsiTheme="minorHAnsi" w:cs="Arial"/>
-          <w:color w:val="000000"/>
-          <w:kern w:val="36"/>
-          <w:sz w:val="40"/>
-          <w:szCs w:val="40"/>
-        </w:rPr>
-        <w:t>Wi</w:t>
-      </w:r>
-      <w:r>
-        <w:rPr>
-          <w:rFonts w:asciiTheme="minorHAnsi" w:eastAsia="Times New Roman" w:hAnsiTheme="minorHAnsi" w:cs="Arial"/>
-          <w:color w:val="000000"/>
-          <w:kern w:val="36"/>
-          <w:sz w:val="40"/>
-          <w:szCs w:val="40"/>
-        </w:rPr>
-        <w:t>-</w:t>
-      </w:r>
-      <w:r>
-        <w:rPr>
-          <w:rFonts w:asciiTheme="minorHAnsi" w:eastAsia="Times New Roman" w:hAnsiTheme="minorHAnsi" w:cs="Arial"/>
-          <w:color w:val="000000"/>
-          <w:kern w:val="36"/>
-          <w:sz w:val="40"/>
-          <w:szCs w:val="40"/>
-        </w:rPr>
-        <w:t>fi</w:t>
-      </w:r>
-      <w:proofErr w:type="spellEnd"/>
-      <w:r>
-        <w:rPr>
-          <w:rFonts w:asciiTheme="minorHAnsi" w:eastAsia="Times New Roman" w:hAnsiTheme="minorHAnsi" w:cs="Arial"/>
-          <w:color w:val="000000"/>
-          <w:kern w:val="36"/>
-          <w:sz w:val="40"/>
-          <w:szCs w:val="40"/>
-        </w:rPr>
-        <w:t xml:space="preserve"> Listener</w:t>
-      </w:r>
-    </w:p>
-    <w:p>
-      <w:pPr>
-        <w:spacing w:after="0" w:line="240" w:lineRule="auto"/>
-        <w:ind w:firstLine="0"/>
-        <w:rPr>
-          <w:rFonts w:asciiTheme="minorHAnsi" w:eastAsia="Times New Roman" w:hAnsiTheme="minorHAnsi" w:cs="Arial"/>
-          <w:color w:val="000000"/>
-        </w:rPr>
-      </w:pPr>
-      <w:r>
-        <w:rPr>
-          <w:rFonts w:asciiTheme="minorHAnsi" w:eastAsia="Times New Roman" w:hAnsiTheme="minorHAnsi" w:cs="Arial"/>
-          <w:color w:val="000000"/>
-        </w:rPr>
-        <w:t xml:space="preserve">For Wi-Fi listener I have imported an extension named </w:t>
-      </w:r>
-      <w:proofErr w:type="spellStart"/>
-      <w:r>
-        <w:rPr>
-          <w:rFonts w:asciiTheme="minorHAnsi" w:eastAsia="Times New Roman" w:hAnsiTheme="minorHAnsi" w:cs="Arial"/>
-          <w:i/>
-          <w:color w:val="000000"/>
-        </w:rPr>
-        <w:t>TaifunWiFi</w:t>
-      </w:r>
-      <w:proofErr w:type="spellEnd"/>
-      <w:r>
-        <w:rPr>
-          <w:rFonts w:asciiTheme="minorHAnsi" w:eastAsia="Times New Roman" w:hAnsiTheme="minorHAnsi" w:cs="Arial"/>
-          <w:i/>
-          <w:color w:val="000000"/>
-        </w:rPr>
-        <w:t xml:space="preserve"> </w:t>
-      </w:r>
-      <w:r>
-        <w:rPr>
-          <w:rFonts w:asciiTheme="minorHAnsi" w:eastAsia="Times New Roman" w:hAnsiTheme="minorHAnsi" w:cs="Arial"/>
-          <w:color w:val="000000"/>
-        </w:rPr>
-        <w:t>and after a button click is called a function from that library that checks if the wireless in on or off and display a notification in the middle of the screen with the specific text. The notification action is done using Notify library.</w:t>
-      </w:r>
-    </w:p>
-    <w:p>
-      <w:pPr>
-        <w:spacing w:after="0" w:line="240" w:lineRule="auto"/>
-        <w:ind w:firstLine="0"/>
-        <w:rPr>
-          <w:rFonts w:asciiTheme="minorHAnsi" w:eastAsia="Times New Roman" w:hAnsiTheme="minorHAnsi" w:cs="Arial"/>
-          <w:color w:val="000000"/>
-        </w:rPr>
-      </w:pPr>
-    </w:p>
-    <w:p>
-      <w:pPr>
-        <w:spacing w:after="0" w:line="240" w:lineRule="auto"/>
-        <w:ind w:firstLine="0"/>
-        <w:jc w:val="center"/>
-        <w:rPr>
-          <w:rFonts w:asciiTheme="minorHAnsi" w:eastAsia="Times New Roman" w:hAnsiTheme="minorHAnsi"/>
-          <w:sz w:val="24"/>
-          <w:szCs w:val="24"/>
-        </w:rPr>
-      </w:pPr>
-      <w:r>
-        <w:rPr>
-          <w:rFonts w:asciiTheme="minorHAnsi" w:eastAsia="Times New Roman" w:hAnsiTheme="minorHAnsi" w:cs="Arial"/>
-          <w:color w:val="000000"/>
-        </w:rPr>
-        <w:pict>
-          <v:shape id="_x0000_i1031" type="#_x0000_t75" style="width:344.35pt;height:333.7pt">
-            <v:imagedata r:id="rId12" o:title="wifidoc"/>
-          </v:shape>
-        </w:pict>
-      </w:r>
-    </w:p>
-    <w:p>
-      <w:pPr>
-        <w:spacing w:before="400" w:after="120" w:line="240" w:lineRule="auto"/>
-        <w:ind w:firstLine="0"/>
-        <w:outlineLvl w:val="0"/>
-        <w:rPr>
-          <w:rFonts w:asciiTheme="minorHAnsi" w:eastAsia="Times New Roman" w:hAnsiTheme="minorHAnsi"/>
-          <w:b/>
-          <w:bCs/>
-          <w:kern w:val="36"/>
-          <w:sz w:val="48"/>
-          <w:szCs w:val="48"/>
-        </w:rPr>
-      </w:pPr>
-      <w:r>
-        <w:rPr>
-          <w:rFonts w:asciiTheme="minorHAnsi" w:eastAsia="Times New Roman" w:hAnsiTheme="minorHAnsi" w:cs="Arial"/>
-          <w:color w:val="000000"/>
-          <w:kern w:val="36"/>
-          <w:sz w:val="40"/>
-          <w:szCs w:val="40"/>
-        </w:rPr>
-        <w:lastRenderedPageBreak/>
-        <w:t xml:space="preserve">8. </w:t>
-      </w:r>
-      <w:r>
-        <w:rPr>
-          <w:rFonts w:asciiTheme="minorHAnsi" w:eastAsia="Times New Roman" w:hAnsiTheme="minorHAnsi" w:cs="Arial"/>
-          <w:color w:val="000000"/>
-          <w:kern w:val="36"/>
-          <w:sz w:val="40"/>
-          <w:szCs w:val="40"/>
-        </w:rPr>
-        <w:t xml:space="preserve">Push </w:t>
-      </w:r>
-      <w:r>
-        <w:rPr>
-          <w:rFonts w:asciiTheme="minorHAnsi" w:eastAsia="Times New Roman" w:hAnsiTheme="minorHAnsi" w:cs="Arial"/>
-          <w:color w:val="000000"/>
-          <w:kern w:val="36"/>
-          <w:sz w:val="40"/>
-          <w:szCs w:val="40"/>
-        </w:rPr>
-        <w:t>Notifications</w:t>
-      </w:r>
-    </w:p>
-    <w:p>
-      <w:pPr>
-        <w:spacing w:after="0" w:line="240" w:lineRule="auto"/>
-        <w:ind w:firstLine="0"/>
-        <w:rPr>
-          <w:rFonts w:asciiTheme="minorHAnsi" w:eastAsia="Times New Roman" w:hAnsiTheme="minorHAnsi" w:cs="Arial"/>
-          <w:color w:val="000000"/>
-        </w:rPr>
-      </w:pPr>
-      <w:r>
-        <w:rPr>
-          <w:rFonts w:asciiTheme="minorHAnsi" w:eastAsia="Times New Roman" w:hAnsiTheme="minorHAnsi" w:cs="Arial"/>
-          <w:color w:val="000000"/>
-        </w:rPr>
-        <w:t xml:space="preserve">Push Notifications function also uses an import a library: </w:t>
-      </w:r>
-      <w:proofErr w:type="spellStart"/>
-      <w:r>
-        <w:rPr>
-          <w:rFonts w:asciiTheme="minorHAnsi" w:eastAsia="Times New Roman" w:hAnsiTheme="minorHAnsi" w:cs="Arial"/>
-          <w:i/>
-          <w:color w:val="000000"/>
-        </w:rPr>
-        <w:t>TaifunNotification</w:t>
-      </w:r>
-      <w:proofErr w:type="spellEnd"/>
-      <w:r>
-        <w:rPr>
-          <w:rFonts w:asciiTheme="minorHAnsi" w:eastAsia="Times New Roman" w:hAnsiTheme="minorHAnsi" w:cs="Arial"/>
-          <w:i/>
-          <w:color w:val="000000"/>
-        </w:rPr>
-        <w:t>.</w:t>
-      </w:r>
-    </w:p>
-    <w:p>
-      <w:pPr>
-        <w:spacing w:after="0" w:line="240" w:lineRule="auto"/>
-        <w:ind w:firstLine="0"/>
-        <w:rPr>
-          <w:rFonts w:asciiTheme="minorHAnsi" w:eastAsia="Times New Roman" w:hAnsiTheme="minorHAnsi" w:cs="Arial"/>
-          <w:color w:val="000000"/>
-        </w:rPr>
-      </w:pPr>
-    </w:p>
-    <w:p>
-      <w:pPr>
-        <w:spacing w:after="0" w:line="240" w:lineRule="auto"/>
-        <w:ind w:firstLine="0"/>
-        <w:rPr>
-          <w:rFonts w:asciiTheme="minorHAnsi" w:eastAsia="Times New Roman" w:hAnsiTheme="minorHAnsi" w:cs="Arial"/>
-          <w:color w:val="000000"/>
-        </w:rPr>
-      </w:pPr>
-      <w:r>
-        <w:rPr>
-          <w:rFonts w:asciiTheme="minorHAnsi" w:eastAsia="Times New Roman" w:hAnsiTheme="minorHAnsi" w:cs="Arial"/>
-          <w:color w:val="000000"/>
-        </w:rPr>
-        <w:t>The notification is pushed, with a message, after typing the message in an input box and click a button. The app notifies the user if the input box is empty. The notification has a title and the content consist of the message written in the input box.</w:t>
-      </w:r>
-    </w:p>
-    <w:p>
-      <w:pPr>
-        <w:spacing w:after="0" w:line="240" w:lineRule="auto"/>
-        <w:ind w:firstLine="0"/>
-        <w:rPr>
-          <w:rFonts w:asciiTheme="minorHAnsi" w:eastAsia="Times New Roman" w:hAnsiTheme="minorHAnsi" w:cs="Arial"/>
-          <w:color w:val="000000"/>
-        </w:rPr>
-      </w:pPr>
-    </w:p>
-    <w:p>
-      <w:pPr>
-        <w:spacing w:after="0" w:line="240" w:lineRule="auto"/>
-        <w:ind w:firstLine="0"/>
-        <w:jc w:val="center"/>
-        <w:rPr>
-          <w:rFonts w:asciiTheme="minorHAnsi" w:eastAsia="Times New Roman" w:hAnsiTheme="minorHAnsi" w:cs="Arial"/>
-          <w:color w:val="000000"/>
-        </w:rPr>
-      </w:pPr>
-      <w:r>
-        <w:rPr>
-          <w:rFonts w:asciiTheme="minorHAnsi" w:eastAsia="Times New Roman" w:hAnsiTheme="minorHAnsi" w:cs="Arial"/>
-          <w:color w:val="000000"/>
-        </w:rPr>
-        <w:pict>
-          <v:shape id="_x0000_i1032" type="#_x0000_t75" style="width:356.85pt;height:369.4pt">
-            <v:imagedata r:id="rId13" o:title="noticication"/>
-          </v:shape>
-        </w:pict>
-      </w:r>
-    </w:p>
-    <w:p>
-      <w:pPr>
-        <w:spacing w:after="0" w:line="240" w:lineRule="auto"/>
-        <w:ind w:firstLine="0"/>
-        <w:jc w:val="center"/>
-        <w:rPr>
-          <w:rFonts w:asciiTheme="minorHAnsi" w:eastAsia="Times New Roman" w:hAnsiTheme="minorHAnsi"/>
-          <w:sz w:val="24"/>
-          <w:szCs w:val="24"/>
-        </w:rPr>
-      </w:pPr>
-    </w:p>
-    <w:p>
-      <w:pPr>
-        <w:spacing w:after="0" w:line="240" w:lineRule="auto"/>
-        <w:ind w:firstLine="0"/>
-        <w:jc w:val="center"/>
-        <w:rPr>
-          <w:rFonts w:asciiTheme="minorHAnsi" w:eastAsia="Times New Roman" w:hAnsiTheme="minorHAnsi"/>
-          <w:sz w:val="24"/>
-          <w:szCs w:val="24"/>
-        </w:rPr>
-      </w:pPr>
-    </w:p>
-    <w:p>
-      <w:pPr>
-        <w:spacing w:after="0" w:line="240" w:lineRule="auto"/>
-        <w:ind w:firstLine="0"/>
-        <w:jc w:val="center"/>
-        <w:rPr>
-          <w:rFonts w:asciiTheme="minorHAnsi" w:eastAsia="Times New Roman" w:hAnsiTheme="minorHAnsi"/>
-          <w:sz w:val="24"/>
-          <w:szCs w:val="24"/>
-        </w:rPr>
-      </w:pPr>
-    </w:p>
-    <w:p>
-      <w:pPr>
-        <w:spacing w:after="0" w:line="240" w:lineRule="auto"/>
-        <w:ind w:firstLine="0"/>
-        <w:jc w:val="center"/>
-        <w:rPr>
-          <w:rFonts w:asciiTheme="minorHAnsi" w:eastAsia="Times New Roman" w:hAnsiTheme="minorHAnsi"/>
-          <w:sz w:val="24"/>
-          <w:szCs w:val="24"/>
-        </w:rPr>
-      </w:pPr>
-      <w:r>
-        <w:rPr>
-          <w:rFonts w:asciiTheme="minorHAnsi" w:eastAsia="Times New Roman" w:hAnsiTheme="minorHAnsi"/>
-          <w:b/>
-          <w:sz w:val="36"/>
-          <w:szCs w:val="36"/>
-        </w:rPr>
-        <w:t>!</w:t>
-      </w:r>
-      <w:r>
-        <w:rPr>
-          <w:rFonts w:asciiTheme="minorHAnsi" w:eastAsia="Times New Roman" w:hAnsiTheme="minorHAnsi"/>
-          <w:sz w:val="24"/>
-          <w:szCs w:val="24"/>
-        </w:rPr>
-        <w:t xml:space="preserve"> May not work with new phones that have better firewalls and more protection</w:t>
-      </w:r>
-    </w:p>
-    <w:p>
-      <w:pPr>
-        <w:spacing w:after="0" w:line="240" w:lineRule="auto"/>
-        <w:ind w:firstLine="0"/>
-        <w:jc w:val="center"/>
-        <w:rPr>
-          <w:rFonts w:asciiTheme="minorHAnsi" w:eastAsia="Times New Roman" w:hAnsiTheme="minorHAnsi"/>
-          <w:sz w:val="24"/>
-          <w:szCs w:val="24"/>
-        </w:rPr>
-      </w:pPr>
-    </w:p>
-    <w:p>
-      <w:pPr>
-        <w:spacing w:after="0" w:line="240" w:lineRule="auto"/>
-        <w:ind w:firstLine="0"/>
-        <w:jc w:val="center"/>
-        <w:rPr>
-          <w:rFonts w:asciiTheme="minorHAnsi" w:eastAsia="Times New Roman" w:hAnsiTheme="minorHAnsi"/>
-          <w:sz w:val="24"/>
-          <w:szCs w:val="24"/>
-        </w:rPr>
-      </w:pPr>
-    </w:p>
-    <w:p>
-      <w:pPr>
-        <w:spacing w:after="0" w:line="240" w:lineRule="auto"/>
-        <w:ind w:firstLine="0"/>
-        <w:jc w:val="center"/>
-        <w:rPr>
-          <w:rFonts w:asciiTheme="minorHAnsi" w:eastAsia="Times New Roman" w:hAnsiTheme="minorHAnsi"/>
-          <w:sz w:val="24"/>
-          <w:szCs w:val="24"/>
-        </w:rPr>
-      </w:pPr>
-    </w:p>
-    <w:p>
-      <w:pPr>
-        <w:spacing w:after="0" w:line="240" w:lineRule="auto"/>
-        <w:ind w:firstLine="0"/>
-        <w:jc w:val="center"/>
-        <w:rPr>
-          <w:rFonts w:asciiTheme="minorHAnsi" w:eastAsia="Times New Roman" w:hAnsiTheme="minorHAnsi"/>
-          <w:sz w:val="24"/>
-          <w:szCs w:val="24"/>
-        </w:rPr>
-      </w:pPr>
-    </w:p>
-    <w:p>
-      <w:pPr>
-        <w:spacing w:after="0" w:line="240" w:lineRule="auto"/>
-        <w:ind w:firstLine="0"/>
-        <w:jc w:val="center"/>
-        <w:rPr>
-          <w:rFonts w:asciiTheme="minorHAnsi" w:eastAsia="Times New Roman" w:hAnsiTheme="minorHAnsi"/>
-          <w:sz w:val="24"/>
-          <w:szCs w:val="24"/>
-        </w:rPr>
-      </w:pPr>
-    </w:p>
-    <w:p>
-      <w:pPr>
-        <w:spacing w:after="0" w:line="240" w:lineRule="auto"/>
-        <w:ind w:firstLine="0"/>
-        <w:jc w:val="center"/>
-        <w:rPr>
-          <w:rFonts w:asciiTheme="minorHAnsi" w:eastAsia="Times New Roman" w:hAnsiTheme="minorHAnsi"/>
-          <w:sz w:val="24"/>
-          <w:szCs w:val="24"/>
-        </w:rPr>
-      </w:pPr>
-    </w:p>
-    <w:p>
-      <w:pPr>
-        <w:spacing w:before="400" w:after="120" w:line="240" w:lineRule="auto"/>
-        <w:ind w:firstLine="0"/>
-        <w:outlineLvl w:val="0"/>
-        <w:rPr>
-          <w:rFonts w:asciiTheme="minorHAnsi" w:eastAsia="Times New Roman" w:hAnsiTheme="minorHAnsi"/>
-          <w:b/>
-          <w:bCs/>
-          <w:kern w:val="36"/>
-          <w:sz w:val="48"/>
-          <w:szCs w:val="48"/>
-        </w:rPr>
-      </w:pPr>
-      <w:r>
-        <w:rPr>
-          <w:rFonts w:asciiTheme="minorHAnsi" w:eastAsia="Times New Roman" w:hAnsiTheme="minorHAnsi" w:cs="Arial"/>
-          <w:color w:val="000000"/>
-          <w:kern w:val="36"/>
-          <w:sz w:val="40"/>
-          <w:szCs w:val="40"/>
-        </w:rPr>
-        <w:lastRenderedPageBreak/>
-        <w:t>9. Maps and Directions</w:t>
-      </w:r>
-    </w:p>
-    <w:p>
-      <w:pPr>
-        <w:spacing w:after="0" w:line="240" w:lineRule="auto"/>
-        <w:ind w:firstLine="0"/>
-        <w:rPr>
-          <w:rFonts w:asciiTheme="minorHAnsi" w:eastAsia="Times New Roman" w:hAnsiTheme="minorHAnsi"/>
-          <w:sz w:val="24"/>
-          <w:szCs w:val="24"/>
-        </w:rPr>
-      </w:pPr>
-    </w:p>
-    <w:p>
-      <w:pPr>
-        <w:spacing w:after="0" w:line="240" w:lineRule="auto"/>
-        <w:ind w:firstLine="0"/>
-        <w:rPr>
-          <w:rFonts w:asciiTheme="minorHAnsi" w:eastAsia="Times New Roman" w:hAnsiTheme="minorHAnsi"/>
-          <w:sz w:val="24"/>
-          <w:szCs w:val="24"/>
-        </w:rPr>
-      </w:pPr>
-      <w:r>
-        <w:rPr>
-          <w:rFonts w:asciiTheme="minorHAnsi" w:eastAsia="Times New Roman" w:hAnsiTheme="minorHAnsi"/>
-          <w:sz w:val="24"/>
-          <w:szCs w:val="24"/>
-        </w:rPr>
-        <w:t xml:space="preserve">The map function is the single one that opens in another screen after clicking a button. </w:t>
-      </w:r>
-    </w:p>
-    <w:p>
-      <w:pPr>
-        <w:spacing w:after="0" w:line="240" w:lineRule="auto"/>
-        <w:ind w:firstLine="0"/>
-        <w:rPr>
-          <w:rFonts w:asciiTheme="minorHAnsi" w:eastAsia="Times New Roman" w:hAnsiTheme="minorHAnsi"/>
-          <w:sz w:val="24"/>
-          <w:szCs w:val="24"/>
-        </w:rPr>
-      </w:pPr>
-    </w:p>
-    <w:p>
-      <w:pPr>
-        <w:spacing w:after="0" w:line="240" w:lineRule="auto"/>
-        <w:ind w:firstLine="0"/>
-        <w:jc w:val="center"/>
-        <w:rPr>
-          <w:rFonts w:asciiTheme="minorHAnsi" w:eastAsia="Times New Roman" w:hAnsiTheme="minorHAnsi"/>
-          <w:sz w:val="24"/>
-          <w:szCs w:val="24"/>
-        </w:rPr>
-      </w:pPr>
-      <w:r>
-        <w:rPr>
-          <w:rFonts w:asciiTheme="minorHAnsi" w:eastAsia="Times New Roman" w:hAnsiTheme="minorHAnsi"/>
-          <w:sz w:val="24"/>
-          <w:szCs w:val="24"/>
-        </w:rPr>
-        <w:pict>
-          <v:shape id="_x0000_i1033" type="#_x0000_t75" style="width:318.7pt;height:67.6pt">
-            <v:imagedata r:id="rId14" o:title="mapdoc"/>
-          </v:shape>
-        </w:pict>
-      </w:r>
-    </w:p>
-    <w:p>
-      <w:pPr>
-        <w:ind w:firstLine="0"/>
-        <w:rPr>
-          <w:rFonts w:asciiTheme="minorHAnsi" w:hAnsiTheme="minorHAnsi"/>
-        </w:rPr>
-      </w:pPr>
-    </w:p>
-    <w:p>
-      <w:pPr>
-        <w:ind w:firstLine="0"/>
-        <w:rPr>
-          <w:rFonts w:asciiTheme="minorHAnsi" w:hAnsiTheme="minorHAnsi"/>
-        </w:rPr>
-      </w:pPr>
-      <w:r>
-        <w:rPr>
-          <w:rFonts w:asciiTheme="minorHAnsi" w:hAnsiTheme="minorHAnsi"/>
-        </w:rPr>
-        <w:t xml:space="preserve">After clicking the button, the interface switches to the </w:t>
-      </w:r>
-      <w:proofErr w:type="spellStart"/>
-      <w:r>
-        <w:rPr>
-          <w:rFonts w:asciiTheme="minorHAnsi" w:hAnsiTheme="minorHAnsi"/>
-        </w:rPr>
-        <w:t>MapScreen</w:t>
-      </w:r>
-      <w:proofErr w:type="spellEnd"/>
-      <w:r>
-        <w:rPr>
-          <w:rFonts w:asciiTheme="minorHAnsi" w:hAnsiTheme="minorHAnsi"/>
-        </w:rPr>
-        <w:t xml:space="preserve"> where is rendered the map with a home button in the top. The map is on the entire screen and the user can navigate on it. For rendering the map is used a map component</w:t>
-      </w:r>
-      <w:r>
-        <w:rPr>
-          <w:rFonts w:asciiTheme="minorHAnsi" w:hAnsiTheme="minorHAnsi"/>
-        </w:rPr>
-        <w:t xml:space="preserve"> (Maps -&gt; Map)</w:t>
-      </w:r>
-      <w:r>
-        <w:rPr>
-          <w:rFonts w:asciiTheme="minorHAnsi" w:hAnsiTheme="minorHAnsi"/>
-        </w:rPr>
-        <w:t xml:space="preserve"> which is given the coordinates of a default location.</w:t>
-      </w:r>
-      <w:r>
-        <w:rPr>
-          <w:rFonts w:asciiTheme="minorHAnsi" w:hAnsiTheme="minorHAnsi"/>
-        </w:rPr>
-        <w:t xml:space="preserve"> Once home button is pressed the interface switches again to the main screen.</w:t>
-      </w:r>
-    </w:p>
-    <w:p>
-      <w:pPr>
-        <w:ind w:firstLine="0"/>
-        <w:jc w:val="center"/>
-        <w:rPr>
-          <w:rFonts w:asciiTheme="minorHAnsi" w:hAnsiTheme="minorHAnsi"/>
-        </w:rPr>
-      </w:pPr>
-      <w:r>
-        <w:rPr>
-          <w:rFonts w:asciiTheme="minorHAnsi" w:hAnsiTheme="minorHAnsi"/>
-        </w:rPr>
-        <w:pict>
-          <v:shape id="_x0000_i1034" type="#_x0000_t75" style="width:263.6pt;height:388.15pt">
-            <v:imagedata r:id="rId15" o:title="harta"/>
-          </v:shape>
-        </w:pict>
-      </w:r>
-      <w:bookmarkStart w:id="0" w:name="_GoBack"/>
-      <w:bookmarkEnd w:id="0"/>
+        <w:drawing>
+          <wp:inline distT="0" distB="0" distL="0" distR="0" wp14:anchorId="5E4E60AC" wp14:editId="7FDF808B">
+            <wp:extent cx="5971540" cy="3872230"/>
+            <wp:effectExtent l="0" t="0" r="0" b="0"/>
+            <wp:docPr id="3" name="Picture 3" descr="C:\Users\Boanta\AppData\Local\Microsoft\Windows\INetCache\Content.Word\blocks.png"/>
+            <wp:cNvGraphicFramePr>
+              <a:graphicFrameLocks xmlns:a="http://schemas.openxmlformats.org/drawingml/2006/main" noChangeAspect="1"/>
+            </wp:cNvGraphicFramePr>
+            <a:graphic xmlns:a="http://schemas.openxmlformats.org/drawingml/2006/main">
+              <a:graphicData uri="http://schemas.openxmlformats.org/drawingml/2006/picture">
+                <pic:pic xmlns:pic="http://schemas.openxmlformats.org/drawingml/2006/picture">
+                  <pic:nvPicPr>
+                    <pic:cNvPr id="0" name="Picture 33" descr="C:\Users\Boanta\AppData\Local\Microsoft\Windows\INetCache\Content.Word\blocks.png"/>
+                    <pic:cNvPicPr>
+                      <a:picLocks noChangeAspect="1" noChangeArrowheads="1"/>
+                    </pic:cNvPicPr>
+                  </pic:nvPicPr>
+                  <pic:blipFill>
+                    <a:blip r:embed="rId17">
+                      <a:extLst>
+                        <a:ext uri="{28A0092B-C50C-407E-A947-70E740481C1C}">
+                          <a14:useLocalDpi xmlns:a14="http://schemas.microsoft.com/office/drawing/2010/main" val="0"/>
+                        </a:ext>
+                      </a:extLst>
+                    </a:blip>
+                    <a:srcRect/>
+                    <a:stretch>
+                      <a:fillRect/>
+                    </a:stretch>
+                  </pic:blipFill>
+                  <pic:spPr bwMode="auto">
+                    <a:xfrm>
+                      <a:off x="0" y="0"/>
+                      <a:ext cx="5971540" cy="3872230"/>
+                    </a:xfrm>
+                    <a:prstGeom prst="rect">
+                      <a:avLst/>
+                    </a:prstGeom>
+                    <a:noFill/>
+                    <a:ln>
+                      <a:noFill/>
+                    </a:ln>
+                  </pic:spPr>
+                </pic:pic>
+              </a:graphicData>
+            </a:graphic>
+          </wp:inline>
+        </w:drawing>
+      </w:r>
     </w:p>
     <w:sectPr>
       <w:pgSz w:w="12240" w:h="15840"/>
@@ -2869,6 +3043,18 @@
       <w:contextualSpacing/>
     </w:pPr>
   </w:style>
+  <w:style w:type="character" w:styleId="Hyperlink">
+    <w:name w:val="Hyperlink"/>
+    <w:basedOn w:val="DefaultParagraphFont"/>
+    <w:uiPriority w:val="99"/>
+    <w:semiHidden/>
+    <w:unhideWhenUsed/>
+    <w:rsid w:val="00490891"/>
+    <w:rPr>
+      <w:color w:val="0000FF"/>
+      <w:u w:val="single"/>
+    </w:rPr>
+  </w:style>
 </w:styles>
 </file>
 

</xml_diff>